<commit_message>
SQL tables, foreign key, constraines etc
</commit_message>
<xml_diff>
--- a/SQL-Cheat-Sheet-Word.docx
+++ b/SQL-Cheat-Sheet-Word.docx
@@ -1,6 +1,6 @@
 
 <file path=word/document.xml><?xml version="1.0" encoding="utf-8"?>
-<w:document xmlns:wpc="http://schemas.microsoft.com/office/word/2010/wordprocessingCanvas" xmlns:cx="http://schemas.microsoft.com/office/drawing/2014/chartex" xmlns:cx1="http://schemas.microsoft.com/office/drawing/2015/9/8/chartex" xmlns:cx2="http://schemas.microsoft.com/office/drawing/2015/10/21/chartex" xmlns:cx3="http://schemas.microsoft.com/office/drawing/2016/5/9/chartex" xmlns:cx4="http://schemas.microsoft.com/office/drawing/2016/5/10/chartex" xmlns:cx5="http://schemas.microsoft.com/office/drawing/2016/5/11/chartex" xmlns:cx6="http://schemas.microsoft.com/office/drawing/2016/5/12/chartex" xmlns:cx7="http://schemas.microsoft.com/office/drawing/2016/5/13/chartex" xmlns:cx8="http://schemas.microsoft.com/office/drawing/2016/5/14/chartex" xmlns:mc="http://schemas.openxmlformats.org/markup-compatibility/2006" xmlns:aink="http://schemas.microsoft.com/office/drawing/2016/ink" xmlns:am3d="http://schemas.microsoft.com/office/drawing/2017/model3d" xmlns:o="urn:schemas-microsoft-com:office:office" xmlns:oel="http://schemas.microsoft.com/office/2019/extlst" xmlns:r="http://schemas.openxmlformats.org/officeDocument/2006/relationships" xmlns:m="http://schemas.openxmlformats.org/officeDocument/2006/math" xmlns:v="urn:schemas-microsoft-com:vml" xmlns:wp14="http://schemas.microsoft.com/office/word/2010/wordprocessingDrawing" xmlns:wp="http://schemas.openxmlformats.org/drawingml/2006/wordprocessingDrawing" xmlns:w10="urn:schemas-microsoft-com:office:word" xmlns:w="http://schemas.openxmlformats.org/wordprocessingml/2006/main" xmlns:w14="http://schemas.microsoft.com/office/word/2010/wordml" xmlns:w15="http://schemas.microsoft.com/office/word/2012/wordml" xmlns:w16cex="http://schemas.microsoft.com/office/word/2018/wordml/cex" xmlns:w16cid="http://schemas.microsoft.com/office/word/2016/wordml/cid" xmlns:w16="http://schemas.microsoft.com/office/word/2018/wordml" xmlns:w16sdtdh="http://schemas.microsoft.com/office/word/2020/wordml/sdtdatahash" xmlns:w16se="http://schemas.microsoft.com/office/word/2015/wordml/symex" xmlns:wpg="http://schemas.microsoft.com/office/word/2010/wordprocessingGroup" xmlns:wpi="http://schemas.microsoft.com/office/word/2010/wordprocessingInk" xmlns:wne="http://schemas.microsoft.com/office/word/2006/wordml" xmlns:wps="http://schemas.microsoft.com/office/word/2010/wordprocessingShape" mc:Ignorable="w14 w15 w16se w16cid w16 w16cex w16sdtdh wp14">
+<w:document xmlns:wpc="http://schemas.microsoft.com/office/word/2010/wordprocessingCanvas" xmlns:cx="http://schemas.microsoft.com/office/drawing/2014/chartex" xmlns:cx1="http://schemas.microsoft.com/office/drawing/2015/9/8/chartex" xmlns:cx2="http://schemas.microsoft.com/office/drawing/2015/10/21/chartex" xmlns:cx3="http://schemas.microsoft.com/office/drawing/2016/5/9/chartex" xmlns:cx4="http://schemas.microsoft.com/office/drawing/2016/5/10/chartex" xmlns:cx5="http://schemas.microsoft.com/office/drawing/2016/5/11/chartex" xmlns:cx6="http://schemas.microsoft.com/office/drawing/2016/5/12/chartex" xmlns:cx7="http://schemas.microsoft.com/office/drawing/2016/5/13/chartex" xmlns:cx8="http://schemas.microsoft.com/office/drawing/2016/5/14/chartex" xmlns:mc="http://schemas.openxmlformats.org/markup-compatibility/2006" xmlns:aink="http://schemas.microsoft.com/office/drawing/2016/ink" xmlns:am3d="http://schemas.microsoft.com/office/drawing/2017/model3d" xmlns:o="urn:schemas-microsoft-com:office:office" xmlns:oel="http://schemas.microsoft.com/office/2019/extlst" xmlns:r="http://schemas.openxmlformats.org/officeDocument/2006/relationships" xmlns:m="http://schemas.openxmlformats.org/officeDocument/2006/math" xmlns:v="urn:schemas-microsoft-com:vml" xmlns:wp14="http://schemas.microsoft.com/office/word/2010/wordprocessingDrawing" xmlns:wp="http://schemas.openxmlformats.org/drawingml/2006/wordprocessingDrawing" xmlns:w10="urn:schemas-microsoft-com:office:word" xmlns:w="http://schemas.openxmlformats.org/wordprocessingml/2006/main" xmlns:w14="http://schemas.microsoft.com/office/word/2010/wordml" xmlns:w15="http://schemas.microsoft.com/office/word/2012/wordml" xmlns:w16cex="http://schemas.microsoft.com/office/word/2018/wordml/cex" xmlns:w16cid="http://schemas.microsoft.com/office/word/2016/wordml/cid" xmlns:w16="http://schemas.microsoft.com/office/word/2018/wordml" xmlns:w16du="http://schemas.microsoft.com/office/word/2023/wordml/word16du" xmlns:w16sdtdh="http://schemas.microsoft.com/office/word/2020/wordml/sdtdatahash" xmlns:w16se="http://schemas.microsoft.com/office/word/2015/wordml/symex" xmlns:wpg="http://schemas.microsoft.com/office/word/2010/wordprocessingGroup" xmlns:wpi="http://schemas.microsoft.com/office/word/2010/wordprocessingInk" xmlns:wne="http://schemas.microsoft.com/office/word/2006/wordml" xmlns:wps="http://schemas.microsoft.com/office/word/2010/wordprocessingShape" mc:Ignorable="w14 w15 w16se w16cid w16 w16cex w16sdtdh w16du wp14">
   <w:body>
     <w:p>
       <w:r>
@@ -504,8 +504,553 @@
           </wp:inline>
         </w:drawing>
       </w:r>
-    </w:p>
-    <w:p/>
+      <w:r>
+        <w:drawing>
+          <wp:inline distT="0" distB="0" distL="0" distR="0" wp14:anchorId="5FB68B71" wp14:editId="4DFD9982">
+            <wp:extent cx="5731510" cy="1082675"/>
+            <wp:effectExtent l="0" t="0" r="2540" b="3175"/>
+            <wp:docPr id="390912930" name="Obraz 1" descr="Obraz zawierający tekst, zrzut ekranu, wyświetlacz, oprogramowanie&#10;&#10;Opis wygenerowany automatycznie"/>
+            <wp:cNvGraphicFramePr>
+              <a:graphicFrameLocks xmlns:a="http://schemas.openxmlformats.org/drawingml/2006/main" noChangeAspect="1"/>
+            </wp:cNvGraphicFramePr>
+            <a:graphic xmlns:a="http://schemas.openxmlformats.org/drawingml/2006/main">
+              <a:graphicData uri="http://schemas.openxmlformats.org/drawingml/2006/picture">
+                <pic:pic xmlns:pic="http://schemas.openxmlformats.org/drawingml/2006/picture">
+                  <pic:nvPicPr>
+                    <pic:cNvPr id="390912930" name="Obraz 1" descr="Obraz zawierający tekst, zrzut ekranu, wyświetlacz, oprogramowanie&#10;&#10;Opis wygenerowany automatycznie"/>
+                    <pic:cNvPicPr/>
+                  </pic:nvPicPr>
+                  <pic:blipFill>
+                    <a:blip r:embed="rId16"/>
+                    <a:stretch>
+                      <a:fillRect/>
+                    </a:stretch>
+                  </pic:blipFill>
+                  <pic:spPr>
+                    <a:xfrm>
+                      <a:off x="0" y="0"/>
+                      <a:ext cx="5731510" cy="1082675"/>
+                    </a:xfrm>
+                    <a:prstGeom prst="rect">
+                      <a:avLst/>
+                    </a:prstGeom>
+                  </pic:spPr>
+                </pic:pic>
+              </a:graphicData>
+            </a:graphic>
+          </wp:inline>
+        </w:drawing>
+      </w:r>
+    </w:p>
+    <w:p>
+      <w:r>
+        <w:drawing>
+          <wp:inline distT="0" distB="0" distL="0" distR="0" wp14:anchorId="04873314" wp14:editId="463B74AF">
+            <wp:extent cx="5118265" cy="1868456"/>
+            <wp:effectExtent l="0" t="0" r="6350" b="0"/>
+            <wp:docPr id="773104187" name="Obraz 1" descr="Obraz zawierający tekst, zrzut ekranu, oprogramowanie, Czcionka&#10;&#10;Opis wygenerowany automatycznie"/>
+            <wp:cNvGraphicFramePr>
+              <a:graphicFrameLocks xmlns:a="http://schemas.openxmlformats.org/drawingml/2006/main" noChangeAspect="1"/>
+            </wp:cNvGraphicFramePr>
+            <a:graphic xmlns:a="http://schemas.openxmlformats.org/drawingml/2006/main">
+              <a:graphicData uri="http://schemas.openxmlformats.org/drawingml/2006/picture">
+                <pic:pic xmlns:pic="http://schemas.openxmlformats.org/drawingml/2006/picture">
+                  <pic:nvPicPr>
+                    <pic:cNvPr id="773104187" name="Obraz 1" descr="Obraz zawierający tekst, zrzut ekranu, oprogramowanie, Czcionka&#10;&#10;Opis wygenerowany automatycznie"/>
+                    <pic:cNvPicPr/>
+                  </pic:nvPicPr>
+                  <pic:blipFill>
+                    <a:blip r:embed="rId17"/>
+                    <a:stretch>
+                      <a:fillRect/>
+                    </a:stretch>
+                  </pic:blipFill>
+                  <pic:spPr>
+                    <a:xfrm>
+                      <a:off x="0" y="0"/>
+                      <a:ext cx="5128421" cy="1872164"/>
+                    </a:xfrm>
+                    <a:prstGeom prst="rect">
+                      <a:avLst/>
+                    </a:prstGeom>
+                  </pic:spPr>
+                </pic:pic>
+              </a:graphicData>
+            </a:graphic>
+          </wp:inline>
+        </w:drawing>
+      </w:r>
+    </w:p>
+    <w:p>
+      <w:r>
+        <w:t>Tables</w:t>
+      </w:r>
+    </w:p>
+    <w:p>
+      <w:r>
+        <w:drawing>
+          <wp:inline distT="0" distB="0" distL="0" distR="0" wp14:anchorId="1021333C" wp14:editId="41F12E98">
+            <wp:extent cx="5101354" cy="3639787"/>
+            <wp:effectExtent l="0" t="0" r="4445" b="0"/>
+            <wp:docPr id="2126186675" name="Obraz 1" descr="Obraz zawierający tekst, zrzut ekranu, oprogramowanie, Czcionka&#10;&#10;Opis wygenerowany automatycznie"/>
+            <wp:cNvGraphicFramePr>
+              <a:graphicFrameLocks xmlns:a="http://schemas.openxmlformats.org/drawingml/2006/main" noChangeAspect="1"/>
+            </wp:cNvGraphicFramePr>
+            <a:graphic xmlns:a="http://schemas.openxmlformats.org/drawingml/2006/main">
+              <a:graphicData uri="http://schemas.openxmlformats.org/drawingml/2006/picture">
+                <pic:pic xmlns:pic="http://schemas.openxmlformats.org/drawingml/2006/picture">
+                  <pic:nvPicPr>
+                    <pic:cNvPr id="2126186675" name="Obraz 1" descr="Obraz zawierający tekst, zrzut ekranu, oprogramowanie, Czcionka&#10;&#10;Opis wygenerowany automatycznie"/>
+                    <pic:cNvPicPr/>
+                  </pic:nvPicPr>
+                  <pic:blipFill>
+                    <a:blip r:embed="rId18"/>
+                    <a:stretch>
+                      <a:fillRect/>
+                    </a:stretch>
+                  </pic:blipFill>
+                  <pic:spPr>
+                    <a:xfrm>
+                      <a:off x="0" y="0"/>
+                      <a:ext cx="5107612" cy="3644252"/>
+                    </a:xfrm>
+                    <a:prstGeom prst="rect">
+                      <a:avLst/>
+                    </a:prstGeom>
+                  </pic:spPr>
+                </pic:pic>
+              </a:graphicData>
+            </a:graphic>
+          </wp:inline>
+        </w:drawing>
+      </w:r>
+    </w:p>
+    <w:p>
+      <w:r>
+        <w:lastRenderedPageBreak/>
+        <w:drawing>
+          <wp:inline distT="0" distB="0" distL="0" distR="0" wp14:anchorId="2ECEC6F4" wp14:editId="59317621">
+            <wp:extent cx="5185573" cy="4518561"/>
+            <wp:effectExtent l="0" t="0" r="0" b="0"/>
+            <wp:docPr id="836183911" name="Obraz 1" descr="Obraz zawierający tekst, zrzut ekranu&#10;&#10;Opis wygenerowany automatycznie"/>
+            <wp:cNvGraphicFramePr>
+              <a:graphicFrameLocks xmlns:a="http://schemas.openxmlformats.org/drawingml/2006/main" noChangeAspect="1"/>
+            </wp:cNvGraphicFramePr>
+            <a:graphic xmlns:a="http://schemas.openxmlformats.org/drawingml/2006/main">
+              <a:graphicData uri="http://schemas.openxmlformats.org/drawingml/2006/picture">
+                <pic:pic xmlns:pic="http://schemas.openxmlformats.org/drawingml/2006/picture">
+                  <pic:nvPicPr>
+                    <pic:cNvPr id="836183911" name="Obraz 1" descr="Obraz zawierający tekst, zrzut ekranu&#10;&#10;Opis wygenerowany automatycznie"/>
+                    <pic:cNvPicPr/>
+                  </pic:nvPicPr>
+                  <pic:blipFill>
+                    <a:blip r:embed="rId19"/>
+                    <a:stretch>
+                      <a:fillRect/>
+                    </a:stretch>
+                  </pic:blipFill>
+                  <pic:spPr>
+                    <a:xfrm>
+                      <a:off x="0" y="0"/>
+                      <a:ext cx="5190729" cy="4523054"/>
+                    </a:xfrm>
+                    <a:prstGeom prst="rect">
+                      <a:avLst/>
+                    </a:prstGeom>
+                  </pic:spPr>
+                </pic:pic>
+              </a:graphicData>
+            </a:graphic>
+          </wp:inline>
+        </w:drawing>
+      </w:r>
+      <w:r>
+        <w:drawing>
+          <wp:inline distT="0" distB="0" distL="0" distR="0" wp14:anchorId="4F89241B" wp14:editId="106F1190">
+            <wp:extent cx="5731510" cy="4069080"/>
+            <wp:effectExtent l="0" t="0" r="2540" b="7620"/>
+            <wp:docPr id="1919633195" name="Obraz 1" descr="Obraz zawierający tekst, Ludzka twarz, zrzut ekranu, uśmiech&#10;&#10;Opis wygenerowany automatycznie"/>
+            <wp:cNvGraphicFramePr>
+              <a:graphicFrameLocks xmlns:a="http://schemas.openxmlformats.org/drawingml/2006/main" noChangeAspect="1"/>
+            </wp:cNvGraphicFramePr>
+            <a:graphic xmlns:a="http://schemas.openxmlformats.org/drawingml/2006/main">
+              <a:graphicData uri="http://schemas.openxmlformats.org/drawingml/2006/picture">
+                <pic:pic xmlns:pic="http://schemas.openxmlformats.org/drawingml/2006/picture">
+                  <pic:nvPicPr>
+                    <pic:cNvPr id="1919633195" name="Obraz 1" descr="Obraz zawierający tekst, Ludzka twarz, zrzut ekranu, uśmiech&#10;&#10;Opis wygenerowany automatycznie"/>
+                    <pic:cNvPicPr/>
+                  </pic:nvPicPr>
+                  <pic:blipFill>
+                    <a:blip r:embed="rId20"/>
+                    <a:stretch>
+                      <a:fillRect/>
+                    </a:stretch>
+                  </pic:blipFill>
+                  <pic:spPr>
+                    <a:xfrm>
+                      <a:off x="0" y="0"/>
+                      <a:ext cx="5731510" cy="4069080"/>
+                    </a:xfrm>
+                    <a:prstGeom prst="rect">
+                      <a:avLst/>
+                    </a:prstGeom>
+                  </pic:spPr>
+                </pic:pic>
+              </a:graphicData>
+            </a:graphic>
+          </wp:inline>
+        </w:drawing>
+      </w:r>
+      <w:r>
+        <w:lastRenderedPageBreak/>
+        <w:drawing>
+          <wp:inline distT="0" distB="0" distL="0" distR="0" wp14:anchorId="4A78D1C9" wp14:editId="48A38E8F">
+            <wp:extent cx="5731510" cy="2776220"/>
+            <wp:effectExtent l="0" t="0" r="2540" b="5080"/>
+            <wp:docPr id="749467169" name="Obraz 1" descr="Obraz zawierający tekst, zrzut ekranu, oprogramowanie&#10;&#10;Opis wygenerowany automatycznie"/>
+            <wp:cNvGraphicFramePr>
+              <a:graphicFrameLocks xmlns:a="http://schemas.openxmlformats.org/drawingml/2006/main" noChangeAspect="1"/>
+            </wp:cNvGraphicFramePr>
+            <a:graphic xmlns:a="http://schemas.openxmlformats.org/drawingml/2006/main">
+              <a:graphicData uri="http://schemas.openxmlformats.org/drawingml/2006/picture">
+                <pic:pic xmlns:pic="http://schemas.openxmlformats.org/drawingml/2006/picture">
+                  <pic:nvPicPr>
+                    <pic:cNvPr id="749467169" name="Obraz 1" descr="Obraz zawierający tekst, zrzut ekranu, oprogramowanie&#10;&#10;Opis wygenerowany automatycznie"/>
+                    <pic:cNvPicPr/>
+                  </pic:nvPicPr>
+                  <pic:blipFill>
+                    <a:blip r:embed="rId21"/>
+                    <a:stretch>
+                      <a:fillRect/>
+                    </a:stretch>
+                  </pic:blipFill>
+                  <pic:spPr>
+                    <a:xfrm>
+                      <a:off x="0" y="0"/>
+                      <a:ext cx="5731510" cy="2776220"/>
+                    </a:xfrm>
+                    <a:prstGeom prst="rect">
+                      <a:avLst/>
+                    </a:prstGeom>
+                  </pic:spPr>
+                </pic:pic>
+              </a:graphicData>
+            </a:graphic>
+          </wp:inline>
+        </w:drawing>
+      </w:r>
+      <w:r>
+        <w:drawing>
+          <wp:inline distT="0" distB="0" distL="0" distR="0" wp14:anchorId="279AD7BB" wp14:editId="2CF53D60">
+            <wp:extent cx="5731510" cy="3068955"/>
+            <wp:effectExtent l="0" t="0" r="2540" b="0"/>
+            <wp:docPr id="520982691" name="Obraz 1" descr="Obraz zawierający tekst, zrzut ekranu, Czcionka&#10;&#10;Opis wygenerowany automatycznie"/>
+            <wp:cNvGraphicFramePr>
+              <a:graphicFrameLocks xmlns:a="http://schemas.openxmlformats.org/drawingml/2006/main" noChangeAspect="1"/>
+            </wp:cNvGraphicFramePr>
+            <a:graphic xmlns:a="http://schemas.openxmlformats.org/drawingml/2006/main">
+              <a:graphicData uri="http://schemas.openxmlformats.org/drawingml/2006/picture">
+                <pic:pic xmlns:pic="http://schemas.openxmlformats.org/drawingml/2006/picture">
+                  <pic:nvPicPr>
+                    <pic:cNvPr id="520982691" name="Obraz 1" descr="Obraz zawierający tekst, zrzut ekranu, Czcionka&#10;&#10;Opis wygenerowany automatycznie"/>
+                    <pic:cNvPicPr/>
+                  </pic:nvPicPr>
+                  <pic:blipFill>
+                    <a:blip r:embed="rId22"/>
+                    <a:stretch>
+                      <a:fillRect/>
+                    </a:stretch>
+                  </pic:blipFill>
+                  <pic:spPr>
+                    <a:xfrm>
+                      <a:off x="0" y="0"/>
+                      <a:ext cx="5731510" cy="3068955"/>
+                    </a:xfrm>
+                    <a:prstGeom prst="rect">
+                      <a:avLst/>
+                    </a:prstGeom>
+                  </pic:spPr>
+                </pic:pic>
+              </a:graphicData>
+            </a:graphic>
+          </wp:inline>
+        </w:drawing>
+      </w:r>
+      <w:r>
+        <w:drawing>
+          <wp:inline distT="0" distB="0" distL="0" distR="0" wp14:anchorId="3BE831C9" wp14:editId="4238078E">
+            <wp:extent cx="5731510" cy="2865755"/>
+            <wp:effectExtent l="0" t="0" r="2540" b="0"/>
+            <wp:docPr id="1978382812" name="Obraz 1" descr="Obraz zawierający tekst, zrzut ekranu, Czcionka&#10;&#10;Opis wygenerowany automatycznie"/>
+            <wp:cNvGraphicFramePr>
+              <a:graphicFrameLocks xmlns:a="http://schemas.openxmlformats.org/drawingml/2006/main" noChangeAspect="1"/>
+            </wp:cNvGraphicFramePr>
+            <a:graphic xmlns:a="http://schemas.openxmlformats.org/drawingml/2006/main">
+              <a:graphicData uri="http://schemas.openxmlformats.org/drawingml/2006/picture">
+                <pic:pic xmlns:pic="http://schemas.openxmlformats.org/drawingml/2006/picture">
+                  <pic:nvPicPr>
+                    <pic:cNvPr id="1978382812" name="Obraz 1" descr="Obraz zawierający tekst, zrzut ekranu, Czcionka&#10;&#10;Opis wygenerowany automatycznie"/>
+                    <pic:cNvPicPr/>
+                  </pic:nvPicPr>
+                  <pic:blipFill>
+                    <a:blip r:embed="rId23"/>
+                    <a:stretch>
+                      <a:fillRect/>
+                    </a:stretch>
+                  </pic:blipFill>
+                  <pic:spPr>
+                    <a:xfrm>
+                      <a:off x="0" y="0"/>
+                      <a:ext cx="5731510" cy="2865755"/>
+                    </a:xfrm>
+                    <a:prstGeom prst="rect">
+                      <a:avLst/>
+                    </a:prstGeom>
+                  </pic:spPr>
+                </pic:pic>
+              </a:graphicData>
+            </a:graphic>
+          </wp:inline>
+        </w:drawing>
+      </w:r>
+    </w:p>
+    <w:p>
+      <w:r>
+        <w:lastRenderedPageBreak/>
+        <w:drawing>
+          <wp:inline distT="0" distB="0" distL="0" distR="0" wp14:anchorId="1A2CE289" wp14:editId="08EFA05C">
+            <wp:extent cx="5731510" cy="3976370"/>
+            <wp:effectExtent l="0" t="0" r="2540" b="5080"/>
+            <wp:docPr id="206036652" name="Obraz 1" descr="Obraz zawierający tekst, zrzut ekranu, Czcionka, oprogramowanie&#10;&#10;Opis wygenerowany automatycznie"/>
+            <wp:cNvGraphicFramePr>
+              <a:graphicFrameLocks xmlns:a="http://schemas.openxmlformats.org/drawingml/2006/main" noChangeAspect="1"/>
+            </wp:cNvGraphicFramePr>
+            <a:graphic xmlns:a="http://schemas.openxmlformats.org/drawingml/2006/main">
+              <a:graphicData uri="http://schemas.openxmlformats.org/drawingml/2006/picture">
+                <pic:pic xmlns:pic="http://schemas.openxmlformats.org/drawingml/2006/picture">
+                  <pic:nvPicPr>
+                    <pic:cNvPr id="206036652" name="Obraz 1" descr="Obraz zawierający tekst, zrzut ekranu, Czcionka, oprogramowanie&#10;&#10;Opis wygenerowany automatycznie"/>
+                    <pic:cNvPicPr/>
+                  </pic:nvPicPr>
+                  <pic:blipFill>
+                    <a:blip r:embed="rId24"/>
+                    <a:stretch>
+                      <a:fillRect/>
+                    </a:stretch>
+                  </pic:blipFill>
+                  <pic:spPr>
+                    <a:xfrm>
+                      <a:off x="0" y="0"/>
+                      <a:ext cx="5731510" cy="3976370"/>
+                    </a:xfrm>
+                    <a:prstGeom prst="rect">
+                      <a:avLst/>
+                    </a:prstGeom>
+                  </pic:spPr>
+                </pic:pic>
+              </a:graphicData>
+            </a:graphic>
+          </wp:inline>
+        </w:drawing>
+      </w:r>
+    </w:p>
+    <w:p>
+      <w:r>
+        <w:drawing>
+          <wp:inline distT="0" distB="0" distL="0" distR="0" wp14:anchorId="1F2A390D" wp14:editId="5E19C5B7">
+            <wp:extent cx="5731510" cy="1957070"/>
+            <wp:effectExtent l="0" t="0" r="2540" b="5080"/>
+            <wp:docPr id="222429741" name="Obraz 1" descr="Obraz zawierający tekst, zrzut ekranu, Czcionka&#10;&#10;Opis wygenerowany automatycznie"/>
+            <wp:cNvGraphicFramePr>
+              <a:graphicFrameLocks xmlns:a="http://schemas.openxmlformats.org/drawingml/2006/main" noChangeAspect="1"/>
+            </wp:cNvGraphicFramePr>
+            <a:graphic xmlns:a="http://schemas.openxmlformats.org/drawingml/2006/main">
+              <a:graphicData uri="http://schemas.openxmlformats.org/drawingml/2006/picture">
+                <pic:pic xmlns:pic="http://schemas.openxmlformats.org/drawingml/2006/picture">
+                  <pic:nvPicPr>
+                    <pic:cNvPr id="222429741" name="Obraz 1" descr="Obraz zawierający tekst, zrzut ekranu, Czcionka&#10;&#10;Opis wygenerowany automatycznie"/>
+                    <pic:cNvPicPr/>
+                  </pic:nvPicPr>
+                  <pic:blipFill>
+                    <a:blip r:embed="rId25"/>
+                    <a:stretch>
+                      <a:fillRect/>
+                    </a:stretch>
+                  </pic:blipFill>
+                  <pic:spPr>
+                    <a:xfrm>
+                      <a:off x="0" y="0"/>
+                      <a:ext cx="5731510" cy="1957070"/>
+                    </a:xfrm>
+                    <a:prstGeom prst="rect">
+                      <a:avLst/>
+                    </a:prstGeom>
+                  </pic:spPr>
+                </pic:pic>
+              </a:graphicData>
+            </a:graphic>
+          </wp:inline>
+        </w:drawing>
+      </w:r>
+    </w:p>
+    <w:p>
+      <w:r>
+        <w:lastRenderedPageBreak/>
+        <w:drawing>
+          <wp:inline distT="0" distB="0" distL="0" distR="0" wp14:anchorId="30A18FFB" wp14:editId="51BAC826">
+            <wp:extent cx="5731510" cy="4280535"/>
+            <wp:effectExtent l="0" t="0" r="2540" b="5715"/>
+            <wp:docPr id="694436064" name="Obraz 1" descr="Obraz zawierający tekst, zrzut ekranu, oprogramowanie&#10;&#10;Opis wygenerowany automatycznie"/>
+            <wp:cNvGraphicFramePr>
+              <a:graphicFrameLocks xmlns:a="http://schemas.openxmlformats.org/drawingml/2006/main" noChangeAspect="1"/>
+            </wp:cNvGraphicFramePr>
+            <a:graphic xmlns:a="http://schemas.openxmlformats.org/drawingml/2006/main">
+              <a:graphicData uri="http://schemas.openxmlformats.org/drawingml/2006/picture">
+                <pic:pic xmlns:pic="http://schemas.openxmlformats.org/drawingml/2006/picture">
+                  <pic:nvPicPr>
+                    <pic:cNvPr id="694436064" name="Obraz 1" descr="Obraz zawierający tekst, zrzut ekranu, oprogramowanie&#10;&#10;Opis wygenerowany automatycznie"/>
+                    <pic:cNvPicPr/>
+                  </pic:nvPicPr>
+                  <pic:blipFill>
+                    <a:blip r:embed="rId26"/>
+                    <a:stretch>
+                      <a:fillRect/>
+                    </a:stretch>
+                  </pic:blipFill>
+                  <pic:spPr>
+                    <a:xfrm>
+                      <a:off x="0" y="0"/>
+                      <a:ext cx="5731510" cy="4280535"/>
+                    </a:xfrm>
+                    <a:prstGeom prst="rect">
+                      <a:avLst/>
+                    </a:prstGeom>
+                  </pic:spPr>
+                </pic:pic>
+              </a:graphicData>
+            </a:graphic>
+          </wp:inline>
+        </w:drawing>
+      </w:r>
+    </w:p>
+    <w:p>
+      <w:r>
+        <w:drawing>
+          <wp:inline distT="0" distB="0" distL="0" distR="0" wp14:anchorId="18066C52" wp14:editId="62B376C2">
+            <wp:extent cx="5731510" cy="3735705"/>
+            <wp:effectExtent l="0" t="0" r="2540" b="0"/>
+            <wp:docPr id="1166298559" name="Obraz 1" descr="Obraz zawierający tekst, zrzut ekranu, Czcionka&#10;&#10;Opis wygenerowany automatycznie"/>
+            <wp:cNvGraphicFramePr>
+              <a:graphicFrameLocks xmlns:a="http://schemas.openxmlformats.org/drawingml/2006/main" noChangeAspect="1"/>
+            </wp:cNvGraphicFramePr>
+            <a:graphic xmlns:a="http://schemas.openxmlformats.org/drawingml/2006/main">
+              <a:graphicData uri="http://schemas.openxmlformats.org/drawingml/2006/picture">
+                <pic:pic xmlns:pic="http://schemas.openxmlformats.org/drawingml/2006/picture">
+                  <pic:nvPicPr>
+                    <pic:cNvPr id="1166298559" name="Obraz 1" descr="Obraz zawierający tekst, zrzut ekranu, Czcionka&#10;&#10;Opis wygenerowany automatycznie"/>
+                    <pic:cNvPicPr/>
+                  </pic:nvPicPr>
+                  <pic:blipFill>
+                    <a:blip r:embed="rId27"/>
+                    <a:stretch>
+                      <a:fillRect/>
+                    </a:stretch>
+                  </pic:blipFill>
+                  <pic:spPr>
+                    <a:xfrm>
+                      <a:off x="0" y="0"/>
+                      <a:ext cx="5731510" cy="3735705"/>
+                    </a:xfrm>
+                    <a:prstGeom prst="rect">
+                      <a:avLst/>
+                    </a:prstGeom>
+                  </pic:spPr>
+                </pic:pic>
+              </a:graphicData>
+            </a:graphic>
+          </wp:inline>
+        </w:drawing>
+      </w:r>
+    </w:p>
+    <w:p>
+      <w:r>
+        <w:lastRenderedPageBreak/>
+        <w:drawing>
+          <wp:inline distT="0" distB="0" distL="0" distR="0" wp14:anchorId="2BE66D8E" wp14:editId="59BBF50E">
+            <wp:extent cx="5731510" cy="4701540"/>
+            <wp:effectExtent l="0" t="0" r="2540" b="3810"/>
+            <wp:docPr id="740376902" name="Obraz 1" descr="Obraz zawierający tekst, zrzut ekranu, numer, wyświetlacz&#10;&#10;Opis wygenerowany automatycznie"/>
+            <wp:cNvGraphicFramePr>
+              <a:graphicFrameLocks xmlns:a="http://schemas.openxmlformats.org/drawingml/2006/main" noChangeAspect="1"/>
+            </wp:cNvGraphicFramePr>
+            <a:graphic xmlns:a="http://schemas.openxmlformats.org/drawingml/2006/main">
+              <a:graphicData uri="http://schemas.openxmlformats.org/drawingml/2006/picture">
+                <pic:pic xmlns:pic="http://schemas.openxmlformats.org/drawingml/2006/picture">
+                  <pic:nvPicPr>
+                    <pic:cNvPr id="740376902" name="Obraz 1" descr="Obraz zawierający tekst, zrzut ekranu, numer, wyświetlacz&#10;&#10;Opis wygenerowany automatycznie"/>
+                    <pic:cNvPicPr/>
+                  </pic:nvPicPr>
+                  <pic:blipFill>
+                    <a:blip r:embed="rId28"/>
+                    <a:stretch>
+                      <a:fillRect/>
+                    </a:stretch>
+                  </pic:blipFill>
+                  <pic:spPr>
+                    <a:xfrm>
+                      <a:off x="0" y="0"/>
+                      <a:ext cx="5731510" cy="4701540"/>
+                    </a:xfrm>
+                    <a:prstGeom prst="rect">
+                      <a:avLst/>
+                    </a:prstGeom>
+                  </pic:spPr>
+                </pic:pic>
+              </a:graphicData>
+            </a:graphic>
+          </wp:inline>
+        </w:drawing>
+      </w:r>
+    </w:p>
+    <w:p>
+      <w:r>
+        <w:drawing>
+          <wp:inline distT="0" distB="0" distL="0" distR="0" wp14:anchorId="0AF36C98" wp14:editId="66FA5C48">
+            <wp:extent cx="5731510" cy="1414780"/>
+            <wp:effectExtent l="0" t="0" r="2540" b="0"/>
+            <wp:docPr id="432723650" name="Obraz 1" descr="Obraz zawierający tekst, Czcionka, zrzut ekranu&#10;&#10;Opis wygenerowany automatycznie"/>
+            <wp:cNvGraphicFramePr>
+              <a:graphicFrameLocks xmlns:a="http://schemas.openxmlformats.org/drawingml/2006/main" noChangeAspect="1"/>
+            </wp:cNvGraphicFramePr>
+            <a:graphic xmlns:a="http://schemas.openxmlformats.org/drawingml/2006/main">
+              <a:graphicData uri="http://schemas.openxmlformats.org/drawingml/2006/picture">
+                <pic:pic xmlns:pic="http://schemas.openxmlformats.org/drawingml/2006/picture">
+                  <pic:nvPicPr>
+                    <pic:cNvPr id="432723650" name="Obraz 1" descr="Obraz zawierający tekst, Czcionka, zrzut ekranu&#10;&#10;Opis wygenerowany automatycznie"/>
+                    <pic:cNvPicPr/>
+                  </pic:nvPicPr>
+                  <pic:blipFill>
+                    <a:blip r:embed="rId29"/>
+                    <a:stretch>
+                      <a:fillRect/>
+                    </a:stretch>
+                  </pic:blipFill>
+                  <pic:spPr>
+                    <a:xfrm>
+                      <a:off x="0" y="0"/>
+                      <a:ext cx="5731510" cy="1414780"/>
+                    </a:xfrm>
+                    <a:prstGeom prst="rect">
+                      <a:avLst/>
+                    </a:prstGeom>
+                  </pic:spPr>
+                </pic:pic>
+              </a:graphicData>
+            </a:graphic>
+          </wp:inline>
+        </w:drawing>
+      </w:r>
+    </w:p>
     <w:p/>
     <w:sectPr>
       <w:pgSz w:w="11906" w:h="16838"/>
@@ -518,7 +1063,7 @@
 </file>
 
 <file path=word/styles.xml><?xml version="1.0" encoding="utf-8"?>
-<w:styles xmlns:mc="http://schemas.openxmlformats.org/markup-compatibility/2006" xmlns:r="http://schemas.openxmlformats.org/officeDocument/2006/relationships" xmlns:w="http://schemas.openxmlformats.org/wordprocessingml/2006/main" xmlns:w14="http://schemas.microsoft.com/office/word/2010/wordml" xmlns:w15="http://schemas.microsoft.com/office/word/2012/wordml" xmlns:w16cex="http://schemas.microsoft.com/office/word/2018/wordml/cex" xmlns:w16cid="http://schemas.microsoft.com/office/word/2016/wordml/cid" xmlns:w16="http://schemas.microsoft.com/office/word/2018/wordml" xmlns:w16sdtdh="http://schemas.microsoft.com/office/word/2020/wordml/sdtdatahash" xmlns:w16se="http://schemas.microsoft.com/office/word/2015/wordml/symex" mc:Ignorable="w14 w15 w16se w16cid w16 w16cex w16sdtdh">
+<w:styles xmlns:mc="http://schemas.openxmlformats.org/markup-compatibility/2006" xmlns:r="http://schemas.openxmlformats.org/officeDocument/2006/relationships" xmlns:w="http://schemas.openxmlformats.org/wordprocessingml/2006/main" xmlns:w14="http://schemas.microsoft.com/office/word/2010/wordml" xmlns:w15="http://schemas.microsoft.com/office/word/2012/wordml" xmlns:w16cex="http://schemas.microsoft.com/office/word/2018/wordml/cex" xmlns:w16cid="http://schemas.microsoft.com/office/word/2016/wordml/cid" xmlns:w16="http://schemas.microsoft.com/office/word/2018/wordml" xmlns:w16du="http://schemas.microsoft.com/office/word/2023/wordml/word16du" xmlns:w16sdtdh="http://schemas.microsoft.com/office/word/2020/wordml/sdtdatahash" xmlns:w16se="http://schemas.microsoft.com/office/word/2015/wordml/symex" mc:Ignorable="w14 w15 w16se w16cid w16 w16cex w16sdtdh w16du">
   <w:docDefaults>
     <w:rPrDefault>
       <w:rPr>
@@ -914,17 +1459,17 @@
     <w:lsdException w:name="Unresolved Mention" w:semiHidden="1" w:unhideWhenUsed="1"/>
     <w:lsdException w:name="Smart Link" w:semiHidden="1" w:unhideWhenUsed="1"/>
   </w:latentStyles>
-  <w:style w:type="paragraph" w:default="1" w:styleId="Normal">
+  <w:style w:type="paragraph" w:default="1" w:styleId="Normalny">
     <w:name w:val="Normal"/>
     <w:qFormat/>
   </w:style>
-  <w:style w:type="character" w:default="1" w:styleId="DefaultParagraphFont">
+  <w:style w:type="character" w:default="1" w:styleId="Domylnaczcionkaakapitu">
     <w:name w:val="Default Paragraph Font"/>
     <w:uiPriority w:val="1"/>
     <w:semiHidden/>
     <w:unhideWhenUsed/>
   </w:style>
-  <w:style w:type="table" w:default="1" w:styleId="TableNormal">
+  <w:style w:type="table" w:default="1" w:styleId="Standardowy">
     <w:name w:val="Normal Table"/>
     <w:uiPriority w:val="99"/>
     <w:semiHidden/>
@@ -939,7 +1484,7 @@
       </w:tblCellMar>
     </w:tblPr>
   </w:style>
-  <w:style w:type="numbering" w:default="1" w:styleId="NoList">
+  <w:style w:type="numbering" w:default="1" w:styleId="Bezlisty">
     <w:name w:val="No List"/>
     <w:uiPriority w:val="99"/>
     <w:semiHidden/>

</xml_diff>

<commit_message>
NonRelathionsip vs Relathionship and test cases
</commit_message>
<xml_diff>
--- a/SQL-Cheat-Sheet-Word.docx
+++ b/SQL-Cheat-Sheet-Word.docx
@@ -1096,7 +1096,250 @@
         </w:drawing>
       </w:r>
     </w:p>
-    <w:p/>
+    <w:p>
+      <w:r>
+        <w:lastRenderedPageBreak/>
+        <w:drawing>
+          <wp:inline distT="0" distB="0" distL="0" distR="0" wp14:anchorId="0FE71D26" wp14:editId="6AB8C6BB">
+            <wp:extent cx="5731510" cy="3075940"/>
+            <wp:effectExtent l="0" t="0" r="2540" b="0"/>
+            <wp:docPr id="1098511692" name="Obraz 1" descr="Obraz zawierający tekst, zrzut ekranu, oprogramowanie, Czcionka&#10;&#10;Opis wygenerowany automatycznie"/>
+            <wp:cNvGraphicFramePr>
+              <a:graphicFrameLocks xmlns:a="http://schemas.openxmlformats.org/drawingml/2006/main" noChangeAspect="1"/>
+            </wp:cNvGraphicFramePr>
+            <a:graphic xmlns:a="http://schemas.openxmlformats.org/drawingml/2006/main">
+              <a:graphicData uri="http://schemas.openxmlformats.org/drawingml/2006/picture">
+                <pic:pic xmlns:pic="http://schemas.openxmlformats.org/drawingml/2006/picture">
+                  <pic:nvPicPr>
+                    <pic:cNvPr id="1098511692" name="Obraz 1" descr="Obraz zawierający tekst, zrzut ekranu, oprogramowanie, Czcionka&#10;&#10;Opis wygenerowany automatycznie"/>
+                    <pic:cNvPicPr/>
+                  </pic:nvPicPr>
+                  <pic:blipFill>
+                    <a:blip r:embed="rId30"/>
+                    <a:stretch>
+                      <a:fillRect/>
+                    </a:stretch>
+                  </pic:blipFill>
+                  <pic:spPr>
+                    <a:xfrm>
+                      <a:off x="0" y="0"/>
+                      <a:ext cx="5731510" cy="3075940"/>
+                    </a:xfrm>
+                    <a:prstGeom prst="rect">
+                      <a:avLst/>
+                    </a:prstGeom>
+                  </pic:spPr>
+                </pic:pic>
+              </a:graphicData>
+            </a:graphic>
+          </wp:inline>
+        </w:drawing>
+      </w:r>
+      <w:r>
+        <w:drawing>
+          <wp:inline distT="0" distB="0" distL="0" distR="0" wp14:anchorId="2FEFB3F4" wp14:editId="5CD347BA">
+            <wp:extent cx="5731510" cy="5692140"/>
+            <wp:effectExtent l="0" t="0" r="2540" b="3810"/>
+            <wp:docPr id="55310963" name="Obraz 1" descr="Obraz zawierający tekst, zrzut ekranu, wyświetlacz, diagram&#10;&#10;Opis wygenerowany automatycznie"/>
+            <wp:cNvGraphicFramePr>
+              <a:graphicFrameLocks xmlns:a="http://schemas.openxmlformats.org/drawingml/2006/main" noChangeAspect="1"/>
+            </wp:cNvGraphicFramePr>
+            <a:graphic xmlns:a="http://schemas.openxmlformats.org/drawingml/2006/main">
+              <a:graphicData uri="http://schemas.openxmlformats.org/drawingml/2006/picture">
+                <pic:pic xmlns:pic="http://schemas.openxmlformats.org/drawingml/2006/picture">
+                  <pic:nvPicPr>
+                    <pic:cNvPr id="55310963" name="Obraz 1" descr="Obraz zawierający tekst, zrzut ekranu, wyświetlacz, diagram&#10;&#10;Opis wygenerowany automatycznie"/>
+                    <pic:cNvPicPr/>
+                  </pic:nvPicPr>
+                  <pic:blipFill>
+                    <a:blip r:embed="rId31"/>
+                    <a:stretch>
+                      <a:fillRect/>
+                    </a:stretch>
+                  </pic:blipFill>
+                  <pic:spPr>
+                    <a:xfrm>
+                      <a:off x="0" y="0"/>
+                      <a:ext cx="5731510" cy="5692140"/>
+                    </a:xfrm>
+                    <a:prstGeom prst="rect">
+                      <a:avLst/>
+                    </a:prstGeom>
+                  </pic:spPr>
+                </pic:pic>
+              </a:graphicData>
+            </a:graphic>
+          </wp:inline>
+        </w:drawing>
+      </w:r>
+    </w:p>
+    <w:p>
+      <w:r>
+        <w:lastRenderedPageBreak/>
+        <w:drawing>
+          <wp:inline distT="0" distB="0" distL="0" distR="0" wp14:anchorId="72C5C949" wp14:editId="2B67056C">
+            <wp:extent cx="5731510" cy="2351405"/>
+            <wp:effectExtent l="0" t="0" r="2540" b="0"/>
+            <wp:docPr id="1984619698" name="Obraz 1" descr="Obraz zawierający tekst, zrzut ekranu, Czcionka, oprogramowanie&#10;&#10;Opis wygenerowany automatycznie"/>
+            <wp:cNvGraphicFramePr>
+              <a:graphicFrameLocks xmlns:a="http://schemas.openxmlformats.org/drawingml/2006/main" noChangeAspect="1"/>
+            </wp:cNvGraphicFramePr>
+            <a:graphic xmlns:a="http://schemas.openxmlformats.org/drawingml/2006/main">
+              <a:graphicData uri="http://schemas.openxmlformats.org/drawingml/2006/picture">
+                <pic:pic xmlns:pic="http://schemas.openxmlformats.org/drawingml/2006/picture">
+                  <pic:nvPicPr>
+                    <pic:cNvPr id="1984619698" name="Obraz 1" descr="Obraz zawierający tekst, zrzut ekranu, Czcionka, oprogramowanie&#10;&#10;Opis wygenerowany automatycznie"/>
+                    <pic:cNvPicPr/>
+                  </pic:nvPicPr>
+                  <pic:blipFill>
+                    <a:blip r:embed="rId32"/>
+                    <a:stretch>
+                      <a:fillRect/>
+                    </a:stretch>
+                  </pic:blipFill>
+                  <pic:spPr>
+                    <a:xfrm>
+                      <a:off x="0" y="0"/>
+                      <a:ext cx="5731510" cy="2351405"/>
+                    </a:xfrm>
+                    <a:prstGeom prst="rect">
+                      <a:avLst/>
+                    </a:prstGeom>
+                  </pic:spPr>
+                </pic:pic>
+              </a:graphicData>
+            </a:graphic>
+          </wp:inline>
+        </w:drawing>
+      </w:r>
+      <w:r>
+        <w:drawing>
+          <wp:anchor distT="0" distB="0" distL="114300" distR="114300" simplePos="0" relativeHeight="251658240" behindDoc="0" locked="0" layoutInCell="1" allowOverlap="1" wp14:anchorId="2D260BB3" wp14:editId="104185BA">
+            <wp:simplePos x="0" y="0"/>
+            <wp:positionH relativeFrom="column">
+              <wp:posOffset>0</wp:posOffset>
+            </wp:positionH>
+            <wp:positionV relativeFrom="paragraph">
+              <wp:posOffset>2362835</wp:posOffset>
+            </wp:positionV>
+            <wp:extent cx="3200400" cy="1738630"/>
+            <wp:effectExtent l="0" t="0" r="0" b="0"/>
+            <wp:wrapTopAndBottom/>
+            <wp:docPr id="2025512682" name="Obraz 1" descr="Obraz zawierający tekst, zrzut ekranu, wyświetlacz, oprogramowanie&#10;&#10;Opis wygenerowany automatycznie"/>
+            <wp:cNvGraphicFramePr>
+              <a:graphicFrameLocks xmlns:a="http://schemas.openxmlformats.org/drawingml/2006/main" noChangeAspect="1"/>
+            </wp:cNvGraphicFramePr>
+            <a:graphic xmlns:a="http://schemas.openxmlformats.org/drawingml/2006/main">
+              <a:graphicData uri="http://schemas.openxmlformats.org/drawingml/2006/picture">
+                <pic:pic xmlns:pic="http://schemas.openxmlformats.org/drawingml/2006/picture">
+                  <pic:nvPicPr>
+                    <pic:cNvPr id="2025512682" name="Obraz 1" descr="Obraz zawierający tekst, zrzut ekranu, wyświetlacz, oprogramowanie&#10;&#10;Opis wygenerowany automatycznie"/>
+                    <pic:cNvPicPr/>
+                  </pic:nvPicPr>
+                  <pic:blipFill>
+                    <a:blip r:embed="rId33">
+                      <a:extLst>
+                        <a:ext uri="{28A0092B-C50C-407E-A947-70E740481C1C}">
+                          <a14:useLocalDpi xmlns:a14="http://schemas.microsoft.com/office/drawing/2010/main" val="0"/>
+                        </a:ext>
+                      </a:extLst>
+                    </a:blip>
+                    <a:stretch>
+                      <a:fillRect/>
+                    </a:stretch>
+                  </pic:blipFill>
+                  <pic:spPr>
+                    <a:xfrm>
+                      <a:off x="0" y="0"/>
+                      <a:ext cx="3200400" cy="1738630"/>
+                    </a:xfrm>
+                    <a:prstGeom prst="rect">
+                      <a:avLst/>
+                    </a:prstGeom>
+                  </pic:spPr>
+                </pic:pic>
+              </a:graphicData>
+            </a:graphic>
+          </wp:anchor>
+        </w:drawing>
+      </w:r>
+    </w:p>
+    <w:p>
+      <w:r>
+        <w:drawing>
+          <wp:inline distT="0" distB="0" distL="0" distR="0" wp14:anchorId="5B52FCA8" wp14:editId="46E18C47">
+            <wp:extent cx="5731510" cy="1006475"/>
+            <wp:effectExtent l="0" t="0" r="2540" b="3175"/>
+            <wp:docPr id="9544029" name="Obraz 1" descr="Obraz zawierający tekst, zrzut ekranu, Czcionka&#10;&#10;Opis wygenerowany automatycznie"/>
+            <wp:cNvGraphicFramePr>
+              <a:graphicFrameLocks xmlns:a="http://schemas.openxmlformats.org/drawingml/2006/main" noChangeAspect="1"/>
+            </wp:cNvGraphicFramePr>
+            <a:graphic xmlns:a="http://schemas.openxmlformats.org/drawingml/2006/main">
+              <a:graphicData uri="http://schemas.openxmlformats.org/drawingml/2006/picture">
+                <pic:pic xmlns:pic="http://schemas.openxmlformats.org/drawingml/2006/picture">
+                  <pic:nvPicPr>
+                    <pic:cNvPr id="9544029" name="Obraz 1" descr="Obraz zawierający tekst, zrzut ekranu, Czcionka&#10;&#10;Opis wygenerowany automatycznie"/>
+                    <pic:cNvPicPr/>
+                  </pic:nvPicPr>
+                  <pic:blipFill>
+                    <a:blip r:embed="rId34"/>
+                    <a:stretch>
+                      <a:fillRect/>
+                    </a:stretch>
+                  </pic:blipFill>
+                  <pic:spPr>
+                    <a:xfrm>
+                      <a:off x="0" y="0"/>
+                      <a:ext cx="5731510" cy="1006475"/>
+                    </a:xfrm>
+                    <a:prstGeom prst="rect">
+                      <a:avLst/>
+                    </a:prstGeom>
+                  </pic:spPr>
+                </pic:pic>
+              </a:graphicData>
+            </a:graphic>
+          </wp:inline>
+        </w:drawing>
+      </w:r>
+      <w:r>
+        <w:drawing>
+          <wp:inline distT="0" distB="0" distL="0" distR="0" wp14:anchorId="09944A9B" wp14:editId="3AB86D52">
+            <wp:extent cx="2285038" cy="3170712"/>
+            <wp:effectExtent l="0" t="0" r="1270" b="0"/>
+            <wp:docPr id="1199033763" name="Obraz 1" descr="Obraz zawierający tekst, zrzut ekranu, oprogramowanie, wyświetlacz&#10;&#10;Opis wygenerowany automatycznie"/>
+            <wp:cNvGraphicFramePr>
+              <a:graphicFrameLocks xmlns:a="http://schemas.openxmlformats.org/drawingml/2006/main" noChangeAspect="1"/>
+            </wp:cNvGraphicFramePr>
+            <a:graphic xmlns:a="http://schemas.openxmlformats.org/drawingml/2006/main">
+              <a:graphicData uri="http://schemas.openxmlformats.org/drawingml/2006/picture">
+                <pic:pic xmlns:pic="http://schemas.openxmlformats.org/drawingml/2006/picture">
+                  <pic:nvPicPr>
+                    <pic:cNvPr id="1199033763" name="Obraz 1" descr="Obraz zawierający tekst, zrzut ekranu, oprogramowanie, wyświetlacz&#10;&#10;Opis wygenerowany automatycznie"/>
+                    <pic:cNvPicPr/>
+                  </pic:nvPicPr>
+                  <pic:blipFill>
+                    <a:blip r:embed="rId35"/>
+                    <a:stretch>
+                      <a:fillRect/>
+                    </a:stretch>
+                  </pic:blipFill>
+                  <pic:spPr>
+                    <a:xfrm>
+                      <a:off x="0" y="0"/>
+                      <a:ext cx="2287894" cy="3174676"/>
+                    </a:xfrm>
+                    <a:prstGeom prst="rect">
+                      <a:avLst/>
+                    </a:prstGeom>
+                  </pic:spPr>
+                </pic:pic>
+              </a:graphicData>
+            </a:graphic>
+          </wp:inline>
+        </w:drawing>
+      </w:r>
+    </w:p>
     <w:sectPr>
       <w:pgSz w:w="11906" w:h="16838"/>
       <w:pgMar w:top="1440" w:right="1440" w:bottom="1440" w:left="1440" w:header="708" w:footer="708" w:gutter="0"/>

</xml_diff>

<commit_message>
SQL WHERE as a filter
</commit_message>
<xml_diff>
--- a/SQL-Cheat-Sheet-Word.docx
+++ b/SQL-Cheat-Sheet-Word.docx
@@ -1367,6 +1367,9 @@
     </w:p>
     <w:p>
       <w:r>
+        <w:rPr>
+          <w:noProof/>
+        </w:rPr>
         <w:drawing>
           <wp:inline distT="0" distB="0" distL="0" distR="0" wp14:anchorId="156F24D9" wp14:editId="580AD5B7">
             <wp:extent cx="5731510" cy="1998980"/>
@@ -1404,6 +1407,9 @@
         </w:drawing>
       </w:r>
       <w:r>
+        <w:rPr>
+          <w:noProof/>
+        </w:rPr>
         <w:drawing>
           <wp:inline distT="0" distB="0" distL="0" distR="0" wp14:anchorId="2EC9A61E" wp14:editId="577562EF">
             <wp:extent cx="5731510" cy="386080"/>
@@ -1443,6 +1449,9 @@
     </w:p>
     <w:p>
       <w:r>
+        <w:rPr>
+          <w:noProof/>
+        </w:rPr>
         <w:drawing>
           <wp:inline distT="0" distB="0" distL="0" distR="0" wp14:anchorId="7E640233" wp14:editId="7BB90D5F">
             <wp:extent cx="5731510" cy="3898900"/>
@@ -1482,6 +1491,9 @@
     </w:p>
     <w:p>
       <w:r>
+        <w:rPr>
+          <w:noProof/>
+        </w:rPr>
         <w:drawing>
           <wp:inline distT="0" distB="0" distL="0" distR="0" wp14:anchorId="2C175A38" wp14:editId="17FF5DFA">
             <wp:extent cx="5731510" cy="1684020"/>
@@ -1521,6 +1533,9 @@
     </w:p>
     <w:p>
       <w:r>
+        <w:rPr>
+          <w:noProof/>
+        </w:rPr>
         <w:lastRenderedPageBreak/>
         <w:drawing>
           <wp:inline distT="0" distB="0" distL="0" distR="0" wp14:anchorId="0FA0449C" wp14:editId="37DE8C4A">
@@ -1561,6 +1576,9 @@
     </w:p>
     <w:p>
       <w:r>
+        <w:rPr>
+          <w:noProof/>
+        </w:rPr>
         <w:drawing>
           <wp:inline distT="0" distB="0" distL="0" distR="0" wp14:anchorId="1CE80A1E" wp14:editId="130EC139">
             <wp:extent cx="5731510" cy="4139565"/>
@@ -1600,6 +1618,9 @@
     </w:p>
     <w:p>
       <w:r>
+        <w:rPr>
+          <w:noProof/>
+        </w:rPr>
         <w:lastRenderedPageBreak/>
         <w:drawing>
           <wp:inline distT="0" distB="0" distL="0" distR="0" wp14:anchorId="5ACFA824" wp14:editId="07D2E13F">
@@ -1640,6 +1661,9 @@
     </w:p>
     <w:p>
       <w:r>
+        <w:rPr>
+          <w:noProof/>
+        </w:rPr>
         <w:drawing>
           <wp:inline distT="0" distB="0" distL="0" distR="0" wp14:anchorId="73618202" wp14:editId="4CBB52AC">
             <wp:extent cx="5731510" cy="2033270"/>
@@ -1677,6 +1701,9 @@
         </w:drawing>
       </w:r>
       <w:r>
+        <w:rPr>
+          <w:noProof/>
+        </w:rPr>
         <w:drawing>
           <wp:inline distT="0" distB="0" distL="0" distR="0" wp14:anchorId="336AF56C" wp14:editId="027274FB">
             <wp:extent cx="5731510" cy="3480435"/>
@@ -1714,6 +1741,9 @@
         </w:drawing>
       </w:r>
       <w:r>
+        <w:rPr>
+          <w:noProof/>
+        </w:rPr>
         <w:drawing>
           <wp:inline distT="0" distB="0" distL="0" distR="0" wp14:anchorId="30DD91C5" wp14:editId="3F2DF0AF">
             <wp:extent cx="2314898" cy="447737"/>
@@ -1739,6 +1769,271 @@
                     <a:xfrm>
                       <a:off x="0" y="0"/>
                       <a:ext cx="2314898" cy="447737"/>
+                    </a:xfrm>
+                    <a:prstGeom prst="rect">
+                      <a:avLst/>
+                    </a:prstGeom>
+                  </pic:spPr>
+                </pic:pic>
+              </a:graphicData>
+            </a:graphic>
+          </wp:inline>
+        </w:drawing>
+      </w:r>
+    </w:p>
+    <w:p>
+      <w:r>
+        <w:lastRenderedPageBreak/>
+        <w:drawing>
+          <wp:inline distT="0" distB="0" distL="0" distR="0" wp14:anchorId="433A83F6" wp14:editId="632D014A">
+            <wp:extent cx="5731510" cy="3058795"/>
+            <wp:effectExtent l="0" t="0" r="2540" b="8255"/>
+            <wp:docPr id="1967475237" name="Obraz 1" descr="Obraz zawierający tekst, zrzut ekranu, Czcionka, design&#10;&#10;Opis wygenerowany automatycznie"/>
+            <wp:cNvGraphicFramePr>
+              <a:graphicFrameLocks xmlns:a="http://schemas.openxmlformats.org/drawingml/2006/main" noChangeAspect="1"/>
+            </wp:cNvGraphicFramePr>
+            <a:graphic xmlns:a="http://schemas.openxmlformats.org/drawingml/2006/main">
+              <a:graphicData uri="http://schemas.openxmlformats.org/drawingml/2006/picture">
+                <pic:pic xmlns:pic="http://schemas.openxmlformats.org/drawingml/2006/picture">
+                  <pic:nvPicPr>
+                    <pic:cNvPr id="1967475237" name="Obraz 1" descr="Obraz zawierający tekst, zrzut ekranu, Czcionka, design&#10;&#10;Opis wygenerowany automatycznie"/>
+                    <pic:cNvPicPr/>
+                  </pic:nvPicPr>
+                  <pic:blipFill>
+                    <a:blip r:embed="rId46"/>
+                    <a:stretch>
+                      <a:fillRect/>
+                    </a:stretch>
+                  </pic:blipFill>
+                  <pic:spPr>
+                    <a:xfrm>
+                      <a:off x="0" y="0"/>
+                      <a:ext cx="5731510" cy="3058795"/>
+                    </a:xfrm>
+                    <a:prstGeom prst="rect">
+                      <a:avLst/>
+                    </a:prstGeom>
+                  </pic:spPr>
+                </pic:pic>
+              </a:graphicData>
+            </a:graphic>
+          </wp:inline>
+        </w:drawing>
+      </w:r>
+      <w:r>
+        <w:drawing>
+          <wp:inline distT="0" distB="0" distL="0" distR="0" wp14:anchorId="65110E27" wp14:editId="15A6A527">
+            <wp:extent cx="5731510" cy="2518410"/>
+            <wp:effectExtent l="0" t="0" r="2540" b="0"/>
+            <wp:docPr id="830655045" name="Obraz 1" descr="Obraz zawierający tekst, zrzut ekranu, Czcionka, oprogramowanie&#10;&#10;Opis wygenerowany automatycznie"/>
+            <wp:cNvGraphicFramePr>
+              <a:graphicFrameLocks xmlns:a="http://schemas.openxmlformats.org/drawingml/2006/main" noChangeAspect="1"/>
+            </wp:cNvGraphicFramePr>
+            <a:graphic xmlns:a="http://schemas.openxmlformats.org/drawingml/2006/main">
+              <a:graphicData uri="http://schemas.openxmlformats.org/drawingml/2006/picture">
+                <pic:pic xmlns:pic="http://schemas.openxmlformats.org/drawingml/2006/picture">
+                  <pic:nvPicPr>
+                    <pic:cNvPr id="830655045" name="Obraz 1" descr="Obraz zawierający tekst, zrzut ekranu, Czcionka, oprogramowanie&#10;&#10;Opis wygenerowany automatycznie"/>
+                    <pic:cNvPicPr/>
+                  </pic:nvPicPr>
+                  <pic:blipFill>
+                    <a:blip r:embed="rId47"/>
+                    <a:stretch>
+                      <a:fillRect/>
+                    </a:stretch>
+                  </pic:blipFill>
+                  <pic:spPr>
+                    <a:xfrm>
+                      <a:off x="0" y="0"/>
+                      <a:ext cx="5731510" cy="2518410"/>
+                    </a:xfrm>
+                    <a:prstGeom prst="rect">
+                      <a:avLst/>
+                    </a:prstGeom>
+                  </pic:spPr>
+                </pic:pic>
+              </a:graphicData>
+            </a:graphic>
+          </wp:inline>
+        </w:drawing>
+      </w:r>
+      <w:r>
+        <w:drawing>
+          <wp:inline distT="0" distB="0" distL="0" distR="0" wp14:anchorId="14F318BC" wp14:editId="4D08A2C9">
+            <wp:extent cx="4239217" cy="390580"/>
+            <wp:effectExtent l="0" t="0" r="0" b="9525"/>
+            <wp:docPr id="1154274430" name="Obraz 1"/>
+            <wp:cNvGraphicFramePr>
+              <a:graphicFrameLocks xmlns:a="http://schemas.openxmlformats.org/drawingml/2006/main" noChangeAspect="1"/>
+            </wp:cNvGraphicFramePr>
+            <a:graphic xmlns:a="http://schemas.openxmlformats.org/drawingml/2006/main">
+              <a:graphicData uri="http://schemas.openxmlformats.org/drawingml/2006/picture">
+                <pic:pic xmlns:pic="http://schemas.openxmlformats.org/drawingml/2006/picture">
+                  <pic:nvPicPr>
+                    <pic:cNvPr id="1154274430" name=""/>
+                    <pic:cNvPicPr/>
+                  </pic:nvPicPr>
+                  <pic:blipFill>
+                    <a:blip r:embed="rId48"/>
+                    <a:stretch>
+                      <a:fillRect/>
+                    </a:stretch>
+                  </pic:blipFill>
+                  <pic:spPr>
+                    <a:xfrm>
+                      <a:off x="0" y="0"/>
+                      <a:ext cx="4239217" cy="390580"/>
+                    </a:xfrm>
+                    <a:prstGeom prst="rect">
+                      <a:avLst/>
+                    </a:prstGeom>
+                  </pic:spPr>
+                </pic:pic>
+              </a:graphicData>
+            </a:graphic>
+          </wp:inline>
+        </w:drawing>
+      </w:r>
+      <w:r>
+        <w:drawing>
+          <wp:inline distT="0" distB="0" distL="0" distR="0" wp14:anchorId="358D02D8" wp14:editId="4BFC04EE">
+            <wp:extent cx="5731510" cy="2384425"/>
+            <wp:effectExtent l="0" t="0" r="2540" b="0"/>
+            <wp:docPr id="684169402" name="Obraz 1" descr="Obraz zawierający tekst, zrzut ekranu, Czcionka&#10;&#10;Opis wygenerowany automatycznie"/>
+            <wp:cNvGraphicFramePr>
+              <a:graphicFrameLocks xmlns:a="http://schemas.openxmlformats.org/drawingml/2006/main" noChangeAspect="1"/>
+            </wp:cNvGraphicFramePr>
+            <a:graphic xmlns:a="http://schemas.openxmlformats.org/drawingml/2006/main">
+              <a:graphicData uri="http://schemas.openxmlformats.org/drawingml/2006/picture">
+                <pic:pic xmlns:pic="http://schemas.openxmlformats.org/drawingml/2006/picture">
+                  <pic:nvPicPr>
+                    <pic:cNvPr id="684169402" name="Obraz 1" descr="Obraz zawierający tekst, zrzut ekranu, Czcionka&#10;&#10;Opis wygenerowany automatycznie"/>
+                    <pic:cNvPicPr/>
+                  </pic:nvPicPr>
+                  <pic:blipFill>
+                    <a:blip r:embed="rId49"/>
+                    <a:stretch>
+                      <a:fillRect/>
+                    </a:stretch>
+                  </pic:blipFill>
+                  <pic:spPr>
+                    <a:xfrm>
+                      <a:off x="0" y="0"/>
+                      <a:ext cx="5731510" cy="2384425"/>
+                    </a:xfrm>
+                    <a:prstGeom prst="rect">
+                      <a:avLst/>
+                    </a:prstGeom>
+                  </pic:spPr>
+                </pic:pic>
+              </a:graphicData>
+            </a:graphic>
+          </wp:inline>
+        </w:drawing>
+      </w:r>
+      <w:r>
+        <w:drawing>
+          <wp:inline distT="0" distB="0" distL="0" distR="0" wp14:anchorId="735703A5" wp14:editId="6C33D0FE">
+            <wp:extent cx="4553585" cy="304843"/>
+            <wp:effectExtent l="0" t="0" r="0" b="0"/>
+            <wp:docPr id="1434522458" name="Obraz 1"/>
+            <wp:cNvGraphicFramePr>
+              <a:graphicFrameLocks xmlns:a="http://schemas.openxmlformats.org/drawingml/2006/main" noChangeAspect="1"/>
+            </wp:cNvGraphicFramePr>
+            <a:graphic xmlns:a="http://schemas.openxmlformats.org/drawingml/2006/main">
+              <a:graphicData uri="http://schemas.openxmlformats.org/drawingml/2006/picture">
+                <pic:pic xmlns:pic="http://schemas.openxmlformats.org/drawingml/2006/picture">
+                  <pic:nvPicPr>
+                    <pic:cNvPr id="1434522458" name=""/>
+                    <pic:cNvPicPr/>
+                  </pic:nvPicPr>
+                  <pic:blipFill>
+                    <a:blip r:embed="rId50"/>
+                    <a:stretch>
+                      <a:fillRect/>
+                    </a:stretch>
+                  </pic:blipFill>
+                  <pic:spPr>
+                    <a:xfrm>
+                      <a:off x="0" y="0"/>
+                      <a:ext cx="4553585" cy="304843"/>
+                    </a:xfrm>
+                    <a:prstGeom prst="rect">
+                      <a:avLst/>
+                    </a:prstGeom>
+                  </pic:spPr>
+                </pic:pic>
+              </a:graphicData>
+            </a:graphic>
+          </wp:inline>
+        </w:drawing>
+      </w:r>
+    </w:p>
+    <w:p>
+      <w:r>
+        <w:lastRenderedPageBreak/>
+        <w:drawing>
+          <wp:inline distT="0" distB="0" distL="0" distR="0" wp14:anchorId="449A7541" wp14:editId="4C5D2926">
+            <wp:extent cx="5731510" cy="3586480"/>
+            <wp:effectExtent l="0" t="0" r="2540" b="0"/>
+            <wp:docPr id="1203925874" name="Obraz 1" descr="Obraz zawierający tekst, zrzut ekranu, oprogramowanie, Czcionka&#10;&#10;Opis wygenerowany automatycznie"/>
+            <wp:cNvGraphicFramePr>
+              <a:graphicFrameLocks xmlns:a="http://schemas.openxmlformats.org/drawingml/2006/main" noChangeAspect="1"/>
+            </wp:cNvGraphicFramePr>
+            <a:graphic xmlns:a="http://schemas.openxmlformats.org/drawingml/2006/main">
+              <a:graphicData uri="http://schemas.openxmlformats.org/drawingml/2006/picture">
+                <pic:pic xmlns:pic="http://schemas.openxmlformats.org/drawingml/2006/picture">
+                  <pic:nvPicPr>
+                    <pic:cNvPr id="1203925874" name="Obraz 1" descr="Obraz zawierający tekst, zrzut ekranu, oprogramowanie, Czcionka&#10;&#10;Opis wygenerowany automatycznie"/>
+                    <pic:cNvPicPr/>
+                  </pic:nvPicPr>
+                  <pic:blipFill>
+                    <a:blip r:embed="rId51"/>
+                    <a:stretch>
+                      <a:fillRect/>
+                    </a:stretch>
+                  </pic:blipFill>
+                  <pic:spPr>
+                    <a:xfrm>
+                      <a:off x="0" y="0"/>
+                      <a:ext cx="5731510" cy="3586480"/>
+                    </a:xfrm>
+                    <a:prstGeom prst="rect">
+                      <a:avLst/>
+                    </a:prstGeom>
+                  </pic:spPr>
+                </pic:pic>
+              </a:graphicData>
+            </a:graphic>
+          </wp:inline>
+        </w:drawing>
+      </w:r>
+      <w:r>
+        <w:drawing>
+          <wp:inline distT="0" distB="0" distL="0" distR="0" wp14:anchorId="1C70CB6A" wp14:editId="2E387342">
+            <wp:extent cx="3724795" cy="1324160"/>
+            <wp:effectExtent l="0" t="0" r="9525" b="9525"/>
+            <wp:docPr id="1985293807" name="Obraz 1" descr="Obraz zawierający tekst, zrzut ekranu, wyświetlacz, Czcionka&#10;&#10;Opis wygenerowany automatycznie"/>
+            <wp:cNvGraphicFramePr>
+              <a:graphicFrameLocks xmlns:a="http://schemas.openxmlformats.org/drawingml/2006/main" noChangeAspect="1"/>
+            </wp:cNvGraphicFramePr>
+            <a:graphic xmlns:a="http://schemas.openxmlformats.org/drawingml/2006/main">
+              <a:graphicData uri="http://schemas.openxmlformats.org/drawingml/2006/picture">
+                <pic:pic xmlns:pic="http://schemas.openxmlformats.org/drawingml/2006/picture">
+                  <pic:nvPicPr>
+                    <pic:cNvPr id="1985293807" name="Obraz 1" descr="Obraz zawierający tekst, zrzut ekranu, wyświetlacz, Czcionka&#10;&#10;Opis wygenerowany automatycznie"/>
+                    <pic:cNvPicPr/>
+                  </pic:nvPicPr>
+                  <pic:blipFill>
+                    <a:blip r:embed="rId52"/>
+                    <a:stretch>
+                      <a:fillRect/>
+                    </a:stretch>
+                  </pic:blipFill>
+                  <pic:spPr>
+                    <a:xfrm>
+                      <a:off x="0" y="0"/>
+                      <a:ext cx="3724795" cy="1324160"/>
                     </a:xfrm>
                     <a:prstGeom prst="rect">
                       <a:avLst/>

</xml_diff>

<commit_message>
ORM vs only SQL
</commit_message>
<xml_diff>
--- a/SQL-Cheat-Sheet-Word.docx
+++ b/SQL-Cheat-Sheet-Word.docx
@@ -1783,6 +1783,9 @@
     </w:p>
     <w:p>
       <w:r>
+        <w:rPr>
+          <w:noProof/>
+        </w:rPr>
         <w:lastRenderedPageBreak/>
         <w:drawing>
           <wp:inline distT="0" distB="0" distL="0" distR="0" wp14:anchorId="433A83F6" wp14:editId="632D014A">
@@ -1821,6 +1824,9 @@
         </w:drawing>
       </w:r>
       <w:r>
+        <w:rPr>
+          <w:noProof/>
+        </w:rPr>
         <w:drawing>
           <wp:inline distT="0" distB="0" distL="0" distR="0" wp14:anchorId="65110E27" wp14:editId="15A6A527">
             <wp:extent cx="5731510" cy="2518410"/>
@@ -1858,6 +1864,9 @@
         </w:drawing>
       </w:r>
       <w:r>
+        <w:rPr>
+          <w:noProof/>
+        </w:rPr>
         <w:drawing>
           <wp:inline distT="0" distB="0" distL="0" distR="0" wp14:anchorId="14F318BC" wp14:editId="4D08A2C9">
             <wp:extent cx="4239217" cy="390580"/>
@@ -1895,6 +1904,9 @@
         </w:drawing>
       </w:r>
       <w:r>
+        <w:rPr>
+          <w:noProof/>
+        </w:rPr>
         <w:drawing>
           <wp:inline distT="0" distB="0" distL="0" distR="0" wp14:anchorId="358D02D8" wp14:editId="4BFC04EE">
             <wp:extent cx="5731510" cy="2384425"/>
@@ -1932,6 +1944,9 @@
         </w:drawing>
       </w:r>
       <w:r>
+        <w:rPr>
+          <w:noProof/>
+        </w:rPr>
         <w:drawing>
           <wp:inline distT="0" distB="0" distL="0" distR="0" wp14:anchorId="735703A5" wp14:editId="6C33D0FE">
             <wp:extent cx="4553585" cy="304843"/>
@@ -1971,6 +1986,9 @@
     </w:p>
     <w:p>
       <w:r>
+        <w:rPr>
+          <w:noProof/>
+        </w:rPr>
         <w:lastRenderedPageBreak/>
         <w:drawing>
           <wp:inline distT="0" distB="0" distL="0" distR="0" wp14:anchorId="449A7541" wp14:editId="4C5D2926">
@@ -2009,6 +2027,9 @@
         </w:drawing>
       </w:r>
       <w:r>
+        <w:rPr>
+          <w:noProof/>
+        </w:rPr>
         <w:drawing>
           <wp:inline distT="0" distB="0" distL="0" distR="0" wp14:anchorId="1C70CB6A" wp14:editId="2E387342">
             <wp:extent cx="3724795" cy="1324160"/>
@@ -2034,6 +2055,383 @@
                     <a:xfrm>
                       <a:off x="0" y="0"/>
                       <a:ext cx="3724795" cy="1324160"/>
+                    </a:xfrm>
+                    <a:prstGeom prst="rect">
+                      <a:avLst/>
+                    </a:prstGeom>
+                  </pic:spPr>
+                </pic:pic>
+              </a:graphicData>
+            </a:graphic>
+          </wp:inline>
+        </w:drawing>
+      </w:r>
+    </w:p>
+    <w:p>
+      <w:r>
+        <w:drawing>
+          <wp:inline distT="0" distB="0" distL="0" distR="0" wp14:anchorId="67406481" wp14:editId="6433941E">
+            <wp:extent cx="5731510" cy="530860"/>
+            <wp:effectExtent l="0" t="0" r="2540" b="2540"/>
+            <wp:docPr id="222165825" name="Obraz 1"/>
+            <wp:cNvGraphicFramePr>
+              <a:graphicFrameLocks xmlns:a="http://schemas.openxmlformats.org/drawingml/2006/main" noChangeAspect="1"/>
+            </wp:cNvGraphicFramePr>
+            <a:graphic xmlns:a="http://schemas.openxmlformats.org/drawingml/2006/main">
+              <a:graphicData uri="http://schemas.openxmlformats.org/drawingml/2006/picture">
+                <pic:pic xmlns:pic="http://schemas.openxmlformats.org/drawingml/2006/picture">
+                  <pic:nvPicPr>
+                    <pic:cNvPr id="222165825" name=""/>
+                    <pic:cNvPicPr/>
+                  </pic:nvPicPr>
+                  <pic:blipFill>
+                    <a:blip r:embed="rId53"/>
+                    <a:stretch>
+                      <a:fillRect/>
+                    </a:stretch>
+                  </pic:blipFill>
+                  <pic:spPr>
+                    <a:xfrm>
+                      <a:off x="0" y="0"/>
+                      <a:ext cx="5731510" cy="530860"/>
+                    </a:xfrm>
+                    <a:prstGeom prst="rect">
+                      <a:avLst/>
+                    </a:prstGeom>
+                  </pic:spPr>
+                </pic:pic>
+              </a:graphicData>
+            </a:graphic>
+          </wp:inline>
+        </w:drawing>
+      </w:r>
+      <w:r>
+        <w:drawing>
+          <wp:inline distT="0" distB="0" distL="0" distR="0" wp14:anchorId="55950BC9" wp14:editId="07EE21E8">
+            <wp:extent cx="5731510" cy="1970405"/>
+            <wp:effectExtent l="0" t="0" r="2540" b="0"/>
+            <wp:docPr id="1117418122" name="Obraz 1" descr="Obraz zawierający tekst, zrzut ekranu, Czcionka&#10;&#10;Opis wygenerowany automatycznie"/>
+            <wp:cNvGraphicFramePr>
+              <a:graphicFrameLocks xmlns:a="http://schemas.openxmlformats.org/drawingml/2006/main" noChangeAspect="1"/>
+            </wp:cNvGraphicFramePr>
+            <a:graphic xmlns:a="http://schemas.openxmlformats.org/drawingml/2006/main">
+              <a:graphicData uri="http://schemas.openxmlformats.org/drawingml/2006/picture">
+                <pic:pic xmlns:pic="http://schemas.openxmlformats.org/drawingml/2006/picture">
+                  <pic:nvPicPr>
+                    <pic:cNvPr id="1117418122" name="Obraz 1" descr="Obraz zawierający tekst, zrzut ekranu, Czcionka&#10;&#10;Opis wygenerowany automatycznie"/>
+                    <pic:cNvPicPr/>
+                  </pic:nvPicPr>
+                  <pic:blipFill>
+                    <a:blip r:embed="rId54"/>
+                    <a:stretch>
+                      <a:fillRect/>
+                    </a:stretch>
+                  </pic:blipFill>
+                  <pic:spPr>
+                    <a:xfrm>
+                      <a:off x="0" y="0"/>
+                      <a:ext cx="5731510" cy="1970405"/>
+                    </a:xfrm>
+                    <a:prstGeom prst="rect">
+                      <a:avLst/>
+                    </a:prstGeom>
+                  </pic:spPr>
+                </pic:pic>
+              </a:graphicData>
+            </a:graphic>
+          </wp:inline>
+        </w:drawing>
+      </w:r>
+      <w:r>
+        <w:lastRenderedPageBreak/>
+        <w:drawing>
+          <wp:inline distT="0" distB="0" distL="0" distR="0" wp14:anchorId="667D4850" wp14:editId="31140186">
+            <wp:extent cx="4927636" cy="3449782"/>
+            <wp:effectExtent l="0" t="0" r="6350" b="0"/>
+            <wp:docPr id="1911913589" name="Obraz 1" descr="Obraz zawierający tekst, zrzut ekranu, Czcionka&#10;&#10;Opis wygenerowany automatycznie"/>
+            <wp:cNvGraphicFramePr>
+              <a:graphicFrameLocks xmlns:a="http://schemas.openxmlformats.org/drawingml/2006/main" noChangeAspect="1"/>
+            </wp:cNvGraphicFramePr>
+            <a:graphic xmlns:a="http://schemas.openxmlformats.org/drawingml/2006/main">
+              <a:graphicData uri="http://schemas.openxmlformats.org/drawingml/2006/picture">
+                <pic:pic xmlns:pic="http://schemas.openxmlformats.org/drawingml/2006/picture">
+                  <pic:nvPicPr>
+                    <pic:cNvPr id="1911913589" name="Obraz 1" descr="Obraz zawierający tekst, zrzut ekranu, Czcionka&#10;&#10;Opis wygenerowany automatycznie"/>
+                    <pic:cNvPicPr/>
+                  </pic:nvPicPr>
+                  <pic:blipFill>
+                    <a:blip r:embed="rId55"/>
+                    <a:stretch>
+                      <a:fillRect/>
+                    </a:stretch>
+                  </pic:blipFill>
+                  <pic:spPr>
+                    <a:xfrm>
+                      <a:off x="0" y="0"/>
+                      <a:ext cx="4935039" cy="3454965"/>
+                    </a:xfrm>
+                    <a:prstGeom prst="rect">
+                      <a:avLst/>
+                    </a:prstGeom>
+                  </pic:spPr>
+                </pic:pic>
+              </a:graphicData>
+            </a:graphic>
+          </wp:inline>
+        </w:drawing>
+      </w:r>
+      <w:r>
+        <w:drawing>
+          <wp:inline distT="0" distB="0" distL="0" distR="0" wp14:anchorId="6E484BD4" wp14:editId="1CCB9CEC">
+            <wp:extent cx="2915392" cy="1342713"/>
+            <wp:effectExtent l="0" t="0" r="0" b="0"/>
+            <wp:docPr id="868306931" name="Obraz 1" descr="Obraz zawierający tekst, zrzut ekranu, wyświetlacz, Czcionka&#10;&#10;Opis wygenerowany automatycznie"/>
+            <wp:cNvGraphicFramePr>
+              <a:graphicFrameLocks xmlns:a="http://schemas.openxmlformats.org/drawingml/2006/main" noChangeAspect="1"/>
+            </wp:cNvGraphicFramePr>
+            <a:graphic xmlns:a="http://schemas.openxmlformats.org/drawingml/2006/main">
+              <a:graphicData uri="http://schemas.openxmlformats.org/drawingml/2006/picture">
+                <pic:pic xmlns:pic="http://schemas.openxmlformats.org/drawingml/2006/picture">
+                  <pic:nvPicPr>
+                    <pic:cNvPr id="868306931" name="Obraz 1" descr="Obraz zawierający tekst, zrzut ekranu, wyświetlacz, Czcionka&#10;&#10;Opis wygenerowany automatycznie"/>
+                    <pic:cNvPicPr/>
+                  </pic:nvPicPr>
+                  <pic:blipFill>
+                    <a:blip r:embed="rId56"/>
+                    <a:stretch>
+                      <a:fillRect/>
+                    </a:stretch>
+                  </pic:blipFill>
+                  <pic:spPr>
+                    <a:xfrm>
+                      <a:off x="0" y="0"/>
+                      <a:ext cx="2921946" cy="1345732"/>
+                    </a:xfrm>
+                    <a:prstGeom prst="rect">
+                      <a:avLst/>
+                    </a:prstGeom>
+                  </pic:spPr>
+                </pic:pic>
+              </a:graphicData>
+            </a:graphic>
+          </wp:inline>
+        </w:drawing>
+      </w:r>
+      <w:r>
+        <w:lastRenderedPageBreak/>
+        <w:drawing>
+          <wp:inline distT="0" distB="0" distL="0" distR="0" wp14:anchorId="6005F627" wp14:editId="58E3AB9E">
+            <wp:extent cx="5070332" cy="4114800"/>
+            <wp:effectExtent l="0" t="0" r="0" b="0"/>
+            <wp:docPr id="1354378050" name="Obraz 1" descr="Obraz zawierający tekst, zrzut ekranu, oprogramowanie, Oprogramowanie multimedialne&#10;&#10;Opis wygenerowany automatycznie"/>
+            <wp:cNvGraphicFramePr>
+              <a:graphicFrameLocks xmlns:a="http://schemas.openxmlformats.org/drawingml/2006/main" noChangeAspect="1"/>
+            </wp:cNvGraphicFramePr>
+            <a:graphic xmlns:a="http://schemas.openxmlformats.org/drawingml/2006/main">
+              <a:graphicData uri="http://schemas.openxmlformats.org/drawingml/2006/picture">
+                <pic:pic xmlns:pic="http://schemas.openxmlformats.org/drawingml/2006/picture">
+                  <pic:nvPicPr>
+                    <pic:cNvPr id="1354378050" name="Obraz 1" descr="Obraz zawierający tekst, zrzut ekranu, oprogramowanie, Oprogramowanie multimedialne&#10;&#10;Opis wygenerowany automatycznie"/>
+                    <pic:cNvPicPr/>
+                  </pic:nvPicPr>
+                  <pic:blipFill>
+                    <a:blip r:embed="rId57"/>
+                    <a:stretch>
+                      <a:fillRect/>
+                    </a:stretch>
+                  </pic:blipFill>
+                  <pic:spPr>
+                    <a:xfrm>
+                      <a:off x="0" y="0"/>
+                      <a:ext cx="5074216" cy="4117952"/>
+                    </a:xfrm>
+                    <a:prstGeom prst="rect">
+                      <a:avLst/>
+                    </a:prstGeom>
+                  </pic:spPr>
+                </pic:pic>
+              </a:graphicData>
+            </a:graphic>
+          </wp:inline>
+        </w:drawing>
+      </w:r>
+    </w:p>
+    <w:p>
+      <w:r>
+        <w:drawing>
+          <wp:inline distT="0" distB="0" distL="0" distR="0" wp14:anchorId="7E2BB1EA" wp14:editId="7AED5894">
+            <wp:extent cx="5731510" cy="1154430"/>
+            <wp:effectExtent l="0" t="0" r="2540" b="7620"/>
+            <wp:docPr id="1725559280" name="Obraz 1" descr="Obraz zawierający tekst, zrzut ekranu, Czcionka&#10;&#10;Opis wygenerowany automatycznie"/>
+            <wp:cNvGraphicFramePr>
+              <a:graphicFrameLocks xmlns:a="http://schemas.openxmlformats.org/drawingml/2006/main" noChangeAspect="1"/>
+            </wp:cNvGraphicFramePr>
+            <a:graphic xmlns:a="http://schemas.openxmlformats.org/drawingml/2006/main">
+              <a:graphicData uri="http://schemas.openxmlformats.org/drawingml/2006/picture">
+                <pic:pic xmlns:pic="http://schemas.openxmlformats.org/drawingml/2006/picture">
+                  <pic:nvPicPr>
+                    <pic:cNvPr id="1725559280" name="Obraz 1" descr="Obraz zawierający tekst, zrzut ekranu, Czcionka&#10;&#10;Opis wygenerowany automatycznie"/>
+                    <pic:cNvPicPr/>
+                  </pic:nvPicPr>
+                  <pic:blipFill>
+                    <a:blip r:embed="rId58"/>
+                    <a:stretch>
+                      <a:fillRect/>
+                    </a:stretch>
+                  </pic:blipFill>
+                  <pic:spPr>
+                    <a:xfrm>
+                      <a:off x="0" y="0"/>
+                      <a:ext cx="5731510" cy="1154430"/>
+                    </a:xfrm>
+                    <a:prstGeom prst="rect">
+                      <a:avLst/>
+                    </a:prstGeom>
+                  </pic:spPr>
+                </pic:pic>
+              </a:graphicData>
+            </a:graphic>
+          </wp:inline>
+        </w:drawing>
+      </w:r>
+      <w:r>
+        <w:drawing>
+          <wp:inline distT="0" distB="0" distL="0" distR="0" wp14:anchorId="0087F420" wp14:editId="101095A5">
+            <wp:extent cx="5731510" cy="1163955"/>
+            <wp:effectExtent l="0" t="0" r="2540" b="0"/>
+            <wp:docPr id="1061684605" name="Obraz 1" descr="Obraz zawierający tekst, zrzut ekranu, Czcionka&#10;&#10;Opis wygenerowany automatycznie"/>
+            <wp:cNvGraphicFramePr>
+              <a:graphicFrameLocks xmlns:a="http://schemas.openxmlformats.org/drawingml/2006/main" noChangeAspect="1"/>
+            </wp:cNvGraphicFramePr>
+            <a:graphic xmlns:a="http://schemas.openxmlformats.org/drawingml/2006/main">
+              <a:graphicData uri="http://schemas.openxmlformats.org/drawingml/2006/picture">
+                <pic:pic xmlns:pic="http://schemas.openxmlformats.org/drawingml/2006/picture">
+                  <pic:nvPicPr>
+                    <pic:cNvPr id="1061684605" name="Obraz 1" descr="Obraz zawierający tekst, zrzut ekranu, Czcionka&#10;&#10;Opis wygenerowany automatycznie"/>
+                    <pic:cNvPicPr/>
+                  </pic:nvPicPr>
+                  <pic:blipFill>
+                    <a:blip r:embed="rId59"/>
+                    <a:stretch>
+                      <a:fillRect/>
+                    </a:stretch>
+                  </pic:blipFill>
+                  <pic:spPr>
+                    <a:xfrm>
+                      <a:off x="0" y="0"/>
+                      <a:ext cx="5731510" cy="1163955"/>
+                    </a:xfrm>
+                    <a:prstGeom prst="rect">
+                      <a:avLst/>
+                    </a:prstGeom>
+                  </pic:spPr>
+                </pic:pic>
+              </a:graphicData>
+            </a:graphic>
+          </wp:inline>
+        </w:drawing>
+      </w:r>
+      <w:r>
+        <w:drawing>
+          <wp:inline distT="0" distB="0" distL="0" distR="0" wp14:anchorId="5FCCBCE4" wp14:editId="4C7768F2">
+            <wp:extent cx="4677428" cy="543001"/>
+            <wp:effectExtent l="0" t="0" r="0" b="9525"/>
+            <wp:docPr id="970259735" name="Obraz 1" descr="Obraz zawierający tekst, zrzut ekranu, Czcionka&#10;&#10;Opis wygenerowany automatycznie"/>
+            <wp:cNvGraphicFramePr>
+              <a:graphicFrameLocks xmlns:a="http://schemas.openxmlformats.org/drawingml/2006/main" noChangeAspect="1"/>
+            </wp:cNvGraphicFramePr>
+            <a:graphic xmlns:a="http://schemas.openxmlformats.org/drawingml/2006/main">
+              <a:graphicData uri="http://schemas.openxmlformats.org/drawingml/2006/picture">
+                <pic:pic xmlns:pic="http://schemas.openxmlformats.org/drawingml/2006/picture">
+                  <pic:nvPicPr>
+                    <pic:cNvPr id="970259735" name="Obraz 1" descr="Obraz zawierający tekst, zrzut ekranu, Czcionka&#10;&#10;Opis wygenerowany automatycznie"/>
+                    <pic:cNvPicPr/>
+                  </pic:nvPicPr>
+                  <pic:blipFill>
+                    <a:blip r:embed="rId60"/>
+                    <a:stretch>
+                      <a:fillRect/>
+                    </a:stretch>
+                  </pic:blipFill>
+                  <pic:spPr>
+                    <a:xfrm>
+                      <a:off x="0" y="0"/>
+                      <a:ext cx="4677428" cy="543001"/>
+                    </a:xfrm>
+                    <a:prstGeom prst="rect">
+                      <a:avLst/>
+                    </a:prstGeom>
+                  </pic:spPr>
+                </pic:pic>
+              </a:graphicData>
+            </a:graphic>
+          </wp:inline>
+        </w:drawing>
+      </w:r>
+      <w:r>
+        <w:lastRenderedPageBreak/>
+        <w:drawing>
+          <wp:inline distT="0" distB="0" distL="0" distR="0" wp14:anchorId="3AAA57F7" wp14:editId="392EC93C">
+            <wp:extent cx="5731510" cy="851535"/>
+            <wp:effectExtent l="0" t="0" r="2540" b="5715"/>
+            <wp:docPr id="1495726375" name="Obraz 1" descr="Obraz zawierający tekst, zrzut ekranu, Czcionka&#10;&#10;Opis wygenerowany automatycznie"/>
+            <wp:cNvGraphicFramePr>
+              <a:graphicFrameLocks xmlns:a="http://schemas.openxmlformats.org/drawingml/2006/main" noChangeAspect="1"/>
+            </wp:cNvGraphicFramePr>
+            <a:graphic xmlns:a="http://schemas.openxmlformats.org/drawingml/2006/main">
+              <a:graphicData uri="http://schemas.openxmlformats.org/drawingml/2006/picture">
+                <pic:pic xmlns:pic="http://schemas.openxmlformats.org/drawingml/2006/picture">
+                  <pic:nvPicPr>
+                    <pic:cNvPr id="1495726375" name="Obraz 1" descr="Obraz zawierający tekst, zrzut ekranu, Czcionka&#10;&#10;Opis wygenerowany automatycznie"/>
+                    <pic:cNvPicPr/>
+                  </pic:nvPicPr>
+                  <pic:blipFill>
+                    <a:blip r:embed="rId61"/>
+                    <a:stretch>
+                      <a:fillRect/>
+                    </a:stretch>
+                  </pic:blipFill>
+                  <pic:spPr>
+                    <a:xfrm>
+                      <a:off x="0" y="0"/>
+                      <a:ext cx="5731510" cy="851535"/>
+                    </a:xfrm>
+                    <a:prstGeom prst="rect">
+                      <a:avLst/>
+                    </a:prstGeom>
+                  </pic:spPr>
+                </pic:pic>
+              </a:graphicData>
+            </a:graphic>
+          </wp:inline>
+        </w:drawing>
+      </w:r>
+      <w:r>
+        <w:drawing>
+          <wp:inline distT="0" distB="0" distL="0" distR="0" wp14:anchorId="41735976" wp14:editId="013BDA43">
+            <wp:extent cx="4105848" cy="2105319"/>
+            <wp:effectExtent l="0" t="0" r="9525" b="9525"/>
+            <wp:docPr id="1776366213" name="Obraz 1" descr="Obraz zawierający tekst, zrzut ekranu, wyświetlacz, oprogramowanie&#10;&#10;Opis wygenerowany automatycznie"/>
+            <wp:cNvGraphicFramePr>
+              <a:graphicFrameLocks xmlns:a="http://schemas.openxmlformats.org/drawingml/2006/main" noChangeAspect="1"/>
+            </wp:cNvGraphicFramePr>
+            <a:graphic xmlns:a="http://schemas.openxmlformats.org/drawingml/2006/main">
+              <a:graphicData uri="http://schemas.openxmlformats.org/drawingml/2006/picture">
+                <pic:pic xmlns:pic="http://schemas.openxmlformats.org/drawingml/2006/picture">
+                  <pic:nvPicPr>
+                    <pic:cNvPr id="1776366213" name="Obraz 1" descr="Obraz zawierający tekst, zrzut ekranu, wyświetlacz, oprogramowanie&#10;&#10;Opis wygenerowany automatycznie"/>
+                    <pic:cNvPicPr/>
+                  </pic:nvPicPr>
+                  <pic:blipFill>
+                    <a:blip r:embed="rId62"/>
+                    <a:stretch>
+                      <a:fillRect/>
+                    </a:stretch>
+                  </pic:blipFill>
+                  <pic:spPr>
+                    <a:xfrm>
+                      <a:off x="0" y="0"/>
+                      <a:ext cx="4105848" cy="2105319"/>
                     </a:xfrm>
                     <a:prstGeom prst="rect">
                       <a:avLst/>

</xml_diff>

<commit_message>
SQL IIF function, AS, BETWEEN, WHERE comined with diffrent statments
</commit_message>
<xml_diff>
--- a/SQL-Cheat-Sheet-Word.docx
+++ b/SQL-Cheat-Sheet-Word.docx
@@ -2479,6 +2479,532 @@
           </wp:inline>
         </w:drawing>
       </w:r>
+    </w:p>
+    <w:p>
+      <w:r>
+        <w:t>Basic Queries</w:t>
+      </w:r>
+    </w:p>
+    <w:p>
+      <w:r>
+        <w:drawing>
+          <wp:inline distT="0" distB="0" distL="0" distR="0" wp14:anchorId="213F1AFB" wp14:editId="20C26748">
+            <wp:extent cx="5731510" cy="2437765"/>
+            <wp:effectExtent l="0" t="0" r="2540" b="635"/>
+            <wp:docPr id="1898959229" name="Obraz 1" descr="Obraz zawierający tekst, zrzut ekranu, Czcionka&#10;&#10;Opis wygenerowany automatycznie"/>
+            <wp:cNvGraphicFramePr>
+              <a:graphicFrameLocks xmlns:a="http://schemas.openxmlformats.org/drawingml/2006/main" noChangeAspect="1"/>
+            </wp:cNvGraphicFramePr>
+            <a:graphic xmlns:a="http://schemas.openxmlformats.org/drawingml/2006/main">
+              <a:graphicData uri="http://schemas.openxmlformats.org/drawingml/2006/picture">
+                <pic:pic xmlns:pic="http://schemas.openxmlformats.org/drawingml/2006/picture">
+                  <pic:nvPicPr>
+                    <pic:cNvPr id="1898959229" name="Obraz 1" descr="Obraz zawierający tekst, zrzut ekranu, Czcionka&#10;&#10;Opis wygenerowany automatycznie"/>
+                    <pic:cNvPicPr/>
+                  </pic:nvPicPr>
+                  <pic:blipFill>
+                    <a:blip r:embed="rId63"/>
+                    <a:stretch>
+                      <a:fillRect/>
+                    </a:stretch>
+                  </pic:blipFill>
+                  <pic:spPr>
+                    <a:xfrm>
+                      <a:off x="0" y="0"/>
+                      <a:ext cx="5731510" cy="2437765"/>
+                    </a:xfrm>
+                    <a:prstGeom prst="rect">
+                      <a:avLst/>
+                    </a:prstGeom>
+                  </pic:spPr>
+                </pic:pic>
+              </a:graphicData>
+            </a:graphic>
+          </wp:inline>
+        </w:drawing>
+      </w:r>
+    </w:p>
+    <w:p>
+      <w:r>
+        <w:drawing>
+          <wp:inline distT="0" distB="0" distL="0" distR="0" wp14:anchorId="6B45A6D9" wp14:editId="5C515144">
+            <wp:extent cx="5731510" cy="248285"/>
+            <wp:effectExtent l="0" t="0" r="2540" b="0"/>
+            <wp:docPr id="279094949" name="Obraz 1"/>
+            <wp:cNvGraphicFramePr>
+              <a:graphicFrameLocks xmlns:a="http://schemas.openxmlformats.org/drawingml/2006/main" noChangeAspect="1"/>
+            </wp:cNvGraphicFramePr>
+            <a:graphic xmlns:a="http://schemas.openxmlformats.org/drawingml/2006/main">
+              <a:graphicData uri="http://schemas.openxmlformats.org/drawingml/2006/picture">
+                <pic:pic xmlns:pic="http://schemas.openxmlformats.org/drawingml/2006/picture">
+                  <pic:nvPicPr>
+                    <pic:cNvPr id="279094949" name=""/>
+                    <pic:cNvPicPr/>
+                  </pic:nvPicPr>
+                  <pic:blipFill>
+                    <a:blip r:embed="rId64"/>
+                    <a:stretch>
+                      <a:fillRect/>
+                    </a:stretch>
+                  </pic:blipFill>
+                  <pic:spPr>
+                    <a:xfrm>
+                      <a:off x="0" y="0"/>
+                      <a:ext cx="5731510" cy="248285"/>
+                    </a:xfrm>
+                    <a:prstGeom prst="rect">
+                      <a:avLst/>
+                    </a:prstGeom>
+                  </pic:spPr>
+                </pic:pic>
+              </a:graphicData>
+            </a:graphic>
+          </wp:inline>
+        </w:drawing>
+      </w:r>
+    </w:p>
+    <w:p>
+      <w:pPr>
+        <w:rPr>
+          <w:lang w:val="pl-PL"/>
+        </w:rPr>
+      </w:pPr>
+      <w:r>
+        <w:rPr>
+          <w:lang w:val="pl-PL"/>
+        </w:rPr>
+        <w:t>AS pozwala nam na zmianę</w:t>
+      </w:r>
+      <w:r>
+        <w:rPr>
+          <w:lang w:val="pl-PL"/>
+        </w:rPr>
+        <w:t xml:space="preserve"> tytułu tabeli w wygenerowanym zapytaniu</w:t>
+      </w:r>
+    </w:p>
+    <w:p>
+      <w:pPr>
+        <w:rPr>
+          <w:lang w:val="pl-PL"/>
+        </w:rPr>
+      </w:pPr>
+      <w:r>
+        <w:rPr>
+          <w:lang w:val="pl-PL"/>
+        </w:rPr>
+        <w:lastRenderedPageBreak/>
+        <w:drawing>
+          <wp:inline distT="0" distB="0" distL="0" distR="0" wp14:anchorId="0D3786A1" wp14:editId="22148093">
+            <wp:extent cx="5731510" cy="3068955"/>
+            <wp:effectExtent l="0" t="0" r="2540" b="0"/>
+            <wp:docPr id="272486578" name="Obraz 1" descr="Obraz zawierający tekst, zrzut ekranu, Czcionka, oprogramowanie&#10;&#10;Opis wygenerowany automatycznie"/>
+            <wp:cNvGraphicFramePr>
+              <a:graphicFrameLocks xmlns:a="http://schemas.openxmlformats.org/drawingml/2006/main" noChangeAspect="1"/>
+            </wp:cNvGraphicFramePr>
+            <a:graphic xmlns:a="http://schemas.openxmlformats.org/drawingml/2006/main">
+              <a:graphicData uri="http://schemas.openxmlformats.org/drawingml/2006/picture">
+                <pic:pic xmlns:pic="http://schemas.openxmlformats.org/drawingml/2006/picture">
+                  <pic:nvPicPr>
+                    <pic:cNvPr id="272486578" name="Obraz 1" descr="Obraz zawierający tekst, zrzut ekranu, Czcionka, oprogramowanie&#10;&#10;Opis wygenerowany automatycznie"/>
+                    <pic:cNvPicPr/>
+                  </pic:nvPicPr>
+                  <pic:blipFill>
+                    <a:blip r:embed="rId65"/>
+                    <a:stretch>
+                      <a:fillRect/>
+                    </a:stretch>
+                  </pic:blipFill>
+                  <pic:spPr>
+                    <a:xfrm>
+                      <a:off x="0" y="0"/>
+                      <a:ext cx="5731510" cy="3068955"/>
+                    </a:xfrm>
+                    <a:prstGeom prst="rect">
+                      <a:avLst/>
+                    </a:prstGeom>
+                  </pic:spPr>
+                </pic:pic>
+              </a:graphicData>
+            </a:graphic>
+          </wp:inline>
+        </w:drawing>
+      </w:r>
+    </w:p>
+    <w:p>
+      <w:pPr>
+        <w:rPr>
+          <w:lang w:val="pl-PL"/>
+        </w:rPr>
+      </w:pPr>
+      <w:r>
+        <w:rPr>
+          <w:lang w:val="pl-PL"/>
+        </w:rPr>
+        <w:drawing>
+          <wp:inline distT="0" distB="0" distL="0" distR="0" wp14:anchorId="121D2CC9" wp14:editId="1AEE3F85">
+            <wp:extent cx="5731510" cy="1485265"/>
+            <wp:effectExtent l="0" t="0" r="2540" b="635"/>
+            <wp:docPr id="1815700851" name="Obraz 1" descr="Obraz zawierający tekst, zrzut ekranu, Czcionka&#10;&#10;Opis wygenerowany automatycznie"/>
+            <wp:cNvGraphicFramePr>
+              <a:graphicFrameLocks xmlns:a="http://schemas.openxmlformats.org/drawingml/2006/main" noChangeAspect="1"/>
+            </wp:cNvGraphicFramePr>
+            <a:graphic xmlns:a="http://schemas.openxmlformats.org/drawingml/2006/main">
+              <a:graphicData uri="http://schemas.openxmlformats.org/drawingml/2006/picture">
+                <pic:pic xmlns:pic="http://schemas.openxmlformats.org/drawingml/2006/picture">
+                  <pic:nvPicPr>
+                    <pic:cNvPr id="1815700851" name="Obraz 1" descr="Obraz zawierający tekst, zrzut ekranu, Czcionka&#10;&#10;Opis wygenerowany automatycznie"/>
+                    <pic:cNvPicPr/>
+                  </pic:nvPicPr>
+                  <pic:blipFill>
+                    <a:blip r:embed="rId66"/>
+                    <a:stretch>
+                      <a:fillRect/>
+                    </a:stretch>
+                  </pic:blipFill>
+                  <pic:spPr>
+                    <a:xfrm>
+                      <a:off x="0" y="0"/>
+                      <a:ext cx="5731510" cy="1485265"/>
+                    </a:xfrm>
+                    <a:prstGeom prst="rect">
+                      <a:avLst/>
+                    </a:prstGeom>
+                  </pic:spPr>
+                </pic:pic>
+              </a:graphicData>
+            </a:graphic>
+          </wp:inline>
+        </w:drawing>
+      </w:r>
+    </w:p>
+    <w:p>
+      <w:pPr>
+        <w:rPr>
+          <w:lang w:val="pl-PL"/>
+        </w:rPr>
+      </w:pPr>
+      <w:r>
+        <w:rPr>
+          <w:lang w:val="pl-PL"/>
+        </w:rPr>
+        <w:t xml:space="preserve">Przy wykorzystaniu IIF function, zostaje dodana nowa kolumna do zapytania, gdzie zostanie wypełniona warunkowymi wartościami z funkcji IF. </w:t>
+      </w:r>
+    </w:p>
+    <w:p>
+      <w:pPr>
+        <w:rPr>
+          <w:lang w:val="pl-PL"/>
+        </w:rPr>
+      </w:pPr>
+      <w:r>
+        <w:rPr>
+          <w:lang w:val="pl-PL"/>
+        </w:rPr>
+        <w:drawing>
+          <wp:inline distT="0" distB="0" distL="0" distR="0" wp14:anchorId="317B5662" wp14:editId="0D24768B">
+            <wp:extent cx="5731510" cy="243205"/>
+            <wp:effectExtent l="0" t="0" r="2540" b="4445"/>
+            <wp:docPr id="1227569906" name="Obraz 1"/>
+            <wp:cNvGraphicFramePr>
+              <a:graphicFrameLocks xmlns:a="http://schemas.openxmlformats.org/drawingml/2006/main" noChangeAspect="1"/>
+            </wp:cNvGraphicFramePr>
+            <a:graphic xmlns:a="http://schemas.openxmlformats.org/drawingml/2006/main">
+              <a:graphicData uri="http://schemas.openxmlformats.org/drawingml/2006/picture">
+                <pic:pic xmlns:pic="http://schemas.openxmlformats.org/drawingml/2006/picture">
+                  <pic:nvPicPr>
+                    <pic:cNvPr id="1227569906" name=""/>
+                    <pic:cNvPicPr/>
+                  </pic:nvPicPr>
+                  <pic:blipFill>
+                    <a:blip r:embed="rId67"/>
+                    <a:stretch>
+                      <a:fillRect/>
+                    </a:stretch>
+                  </pic:blipFill>
+                  <pic:spPr>
+                    <a:xfrm>
+                      <a:off x="0" y="0"/>
+                      <a:ext cx="5731510" cy="243205"/>
+                    </a:xfrm>
+                    <a:prstGeom prst="rect">
+                      <a:avLst/>
+                    </a:prstGeom>
+                  </pic:spPr>
+                </pic:pic>
+              </a:graphicData>
+            </a:graphic>
+          </wp:inline>
+        </w:drawing>
+      </w:r>
+    </w:p>
+    <w:p>
+      <w:pPr>
+        <w:rPr>
+          <w:lang w:val="pl-PL"/>
+        </w:rPr>
+      </w:pPr>
+      <w:r>
+        <w:rPr>
+          <w:lang w:val="pl-PL"/>
+        </w:rPr>
+        <w:drawing>
+          <wp:inline distT="0" distB="0" distL="0" distR="0" wp14:anchorId="7E2C9206" wp14:editId="0364961C">
+            <wp:extent cx="5731510" cy="2758440"/>
+            <wp:effectExtent l="0" t="0" r="2540" b="3810"/>
+            <wp:docPr id="1730348657" name="Obraz 1"/>
+            <wp:cNvGraphicFramePr>
+              <a:graphicFrameLocks xmlns:a="http://schemas.openxmlformats.org/drawingml/2006/main" noChangeAspect="1"/>
+            </wp:cNvGraphicFramePr>
+            <a:graphic xmlns:a="http://schemas.openxmlformats.org/drawingml/2006/main">
+              <a:graphicData uri="http://schemas.openxmlformats.org/drawingml/2006/picture">
+                <pic:pic xmlns:pic="http://schemas.openxmlformats.org/drawingml/2006/picture">
+                  <pic:nvPicPr>
+                    <pic:cNvPr id="1730348657" name=""/>
+                    <pic:cNvPicPr/>
+                  </pic:nvPicPr>
+                  <pic:blipFill>
+                    <a:blip r:embed="rId68"/>
+                    <a:stretch>
+                      <a:fillRect/>
+                    </a:stretch>
+                  </pic:blipFill>
+                  <pic:spPr>
+                    <a:xfrm>
+                      <a:off x="0" y="0"/>
+                      <a:ext cx="5731510" cy="2758440"/>
+                    </a:xfrm>
+                    <a:prstGeom prst="rect">
+                      <a:avLst/>
+                    </a:prstGeom>
+                  </pic:spPr>
+                </pic:pic>
+              </a:graphicData>
+            </a:graphic>
+          </wp:inline>
+        </w:drawing>
+      </w:r>
+      <w:r>
+        <w:rPr>
+          <w:lang w:val="pl-PL"/>
+        </w:rPr>
+        <w:drawing>
+          <wp:inline distT="0" distB="0" distL="0" distR="0" wp14:anchorId="13AF6251" wp14:editId="4A5B8116">
+            <wp:extent cx="4525006" cy="323895"/>
+            <wp:effectExtent l="0" t="0" r="9525" b="0"/>
+            <wp:docPr id="988280936" name="Obraz 1"/>
+            <wp:cNvGraphicFramePr>
+              <a:graphicFrameLocks xmlns:a="http://schemas.openxmlformats.org/drawingml/2006/main" noChangeAspect="1"/>
+            </wp:cNvGraphicFramePr>
+            <a:graphic xmlns:a="http://schemas.openxmlformats.org/drawingml/2006/main">
+              <a:graphicData uri="http://schemas.openxmlformats.org/drawingml/2006/picture">
+                <pic:pic xmlns:pic="http://schemas.openxmlformats.org/drawingml/2006/picture">
+                  <pic:nvPicPr>
+                    <pic:cNvPr id="988280936" name=""/>
+                    <pic:cNvPicPr/>
+                  </pic:nvPicPr>
+                  <pic:blipFill>
+                    <a:blip r:embed="rId69"/>
+                    <a:stretch>
+                      <a:fillRect/>
+                    </a:stretch>
+                  </pic:blipFill>
+                  <pic:spPr>
+                    <a:xfrm>
+                      <a:off x="0" y="0"/>
+                      <a:ext cx="4525006" cy="323895"/>
+                    </a:xfrm>
+                    <a:prstGeom prst="rect">
+                      <a:avLst/>
+                    </a:prstGeom>
+                  </pic:spPr>
+                </pic:pic>
+              </a:graphicData>
+            </a:graphic>
+          </wp:inline>
+        </w:drawing>
+      </w:r>
+    </w:p>
+    <w:p>
+      <w:pPr>
+        <w:rPr>
+          <w:lang w:val="pl-PL"/>
+        </w:rPr>
+      </w:pPr>
+      <w:r>
+        <w:rPr>
+          <w:lang w:val="pl-PL"/>
+        </w:rPr>
+        <w:lastRenderedPageBreak/>
+        <w:drawing>
+          <wp:inline distT="0" distB="0" distL="0" distR="0" wp14:anchorId="7D9C9DB6" wp14:editId="0719851E">
+            <wp:extent cx="5731510" cy="2371090"/>
+            <wp:effectExtent l="0" t="0" r="2540" b="0"/>
+            <wp:docPr id="1463442410" name="Obraz 1" descr="Obraz zawierający tekst, zrzut ekranu, Czcionka&#10;&#10;Opis wygenerowany automatycznie"/>
+            <wp:cNvGraphicFramePr>
+              <a:graphicFrameLocks xmlns:a="http://schemas.openxmlformats.org/drawingml/2006/main" noChangeAspect="1"/>
+            </wp:cNvGraphicFramePr>
+            <a:graphic xmlns:a="http://schemas.openxmlformats.org/drawingml/2006/main">
+              <a:graphicData uri="http://schemas.openxmlformats.org/drawingml/2006/picture">
+                <pic:pic xmlns:pic="http://schemas.openxmlformats.org/drawingml/2006/picture">
+                  <pic:nvPicPr>
+                    <pic:cNvPr id="1463442410" name="Obraz 1" descr="Obraz zawierający tekst, zrzut ekranu, Czcionka&#10;&#10;Opis wygenerowany automatycznie"/>
+                    <pic:cNvPicPr/>
+                  </pic:nvPicPr>
+                  <pic:blipFill>
+                    <a:blip r:embed="rId70"/>
+                    <a:stretch>
+                      <a:fillRect/>
+                    </a:stretch>
+                  </pic:blipFill>
+                  <pic:spPr>
+                    <a:xfrm>
+                      <a:off x="0" y="0"/>
+                      <a:ext cx="5731510" cy="2371090"/>
+                    </a:xfrm>
+                    <a:prstGeom prst="rect">
+                      <a:avLst/>
+                    </a:prstGeom>
+                  </pic:spPr>
+                </pic:pic>
+              </a:graphicData>
+            </a:graphic>
+          </wp:inline>
+        </w:drawing>
+      </w:r>
+      <w:r>
+        <w:rPr>
+          <w:lang w:val="pl-PL"/>
+        </w:rPr>
+        <w:drawing>
+          <wp:inline distT="0" distB="0" distL="0" distR="0" wp14:anchorId="5E1049FD" wp14:editId="31F34FA5">
+            <wp:extent cx="3458058" cy="295316"/>
+            <wp:effectExtent l="0" t="0" r="9525" b="9525"/>
+            <wp:docPr id="1323974806" name="Obraz 1"/>
+            <wp:cNvGraphicFramePr>
+              <a:graphicFrameLocks xmlns:a="http://schemas.openxmlformats.org/drawingml/2006/main" noChangeAspect="1"/>
+            </wp:cNvGraphicFramePr>
+            <a:graphic xmlns:a="http://schemas.openxmlformats.org/drawingml/2006/main">
+              <a:graphicData uri="http://schemas.openxmlformats.org/drawingml/2006/picture">
+                <pic:pic xmlns:pic="http://schemas.openxmlformats.org/drawingml/2006/picture">
+                  <pic:nvPicPr>
+                    <pic:cNvPr id="1323974806" name=""/>
+                    <pic:cNvPicPr/>
+                  </pic:nvPicPr>
+                  <pic:blipFill>
+                    <a:blip r:embed="rId71"/>
+                    <a:stretch>
+                      <a:fillRect/>
+                    </a:stretch>
+                  </pic:blipFill>
+                  <pic:spPr>
+                    <a:xfrm>
+                      <a:off x="0" y="0"/>
+                      <a:ext cx="3458058" cy="295316"/>
+                    </a:xfrm>
+                    <a:prstGeom prst="rect">
+                      <a:avLst/>
+                    </a:prstGeom>
+                  </pic:spPr>
+                </pic:pic>
+              </a:graphicData>
+            </a:graphic>
+          </wp:inline>
+        </w:drawing>
+      </w:r>
+      <w:r>
+        <w:rPr>
+          <w:lang w:val="pl-PL"/>
+        </w:rPr>
+        <w:drawing>
+          <wp:inline distT="0" distB="0" distL="0" distR="0" wp14:anchorId="0FD1B520" wp14:editId="764FD98E">
+            <wp:extent cx="5731510" cy="3627120"/>
+            <wp:effectExtent l="0" t="0" r="2540" b="0"/>
+            <wp:docPr id="791389668" name="Obraz 1" descr="Obraz zawierający tekst, zrzut ekranu, Czcionka, oprogramowanie&#10;&#10;Opis wygenerowany automatycznie"/>
+            <wp:cNvGraphicFramePr>
+              <a:graphicFrameLocks xmlns:a="http://schemas.openxmlformats.org/drawingml/2006/main" noChangeAspect="1"/>
+            </wp:cNvGraphicFramePr>
+            <a:graphic xmlns:a="http://schemas.openxmlformats.org/drawingml/2006/main">
+              <a:graphicData uri="http://schemas.openxmlformats.org/drawingml/2006/picture">
+                <pic:pic xmlns:pic="http://schemas.openxmlformats.org/drawingml/2006/picture">
+                  <pic:nvPicPr>
+                    <pic:cNvPr id="791389668" name="Obraz 1" descr="Obraz zawierający tekst, zrzut ekranu, Czcionka, oprogramowanie&#10;&#10;Opis wygenerowany automatycznie"/>
+                    <pic:cNvPicPr/>
+                  </pic:nvPicPr>
+                  <pic:blipFill>
+                    <a:blip r:embed="rId72"/>
+                    <a:stretch>
+                      <a:fillRect/>
+                    </a:stretch>
+                  </pic:blipFill>
+                  <pic:spPr>
+                    <a:xfrm>
+                      <a:off x="0" y="0"/>
+                      <a:ext cx="5731510" cy="3627120"/>
+                    </a:xfrm>
+                    <a:prstGeom prst="rect">
+                      <a:avLst/>
+                    </a:prstGeom>
+                  </pic:spPr>
+                </pic:pic>
+              </a:graphicData>
+            </a:graphic>
+          </wp:inline>
+        </w:drawing>
+      </w:r>
+      <w:r>
+        <w:rPr>
+          <w:lang w:val="pl-PL"/>
+        </w:rPr>
+        <w:drawing>
+          <wp:inline distT="0" distB="0" distL="0" distR="0" wp14:anchorId="740D222A" wp14:editId="36E4A7EF">
+            <wp:extent cx="4553585" cy="304843"/>
+            <wp:effectExtent l="0" t="0" r="0" b="0"/>
+            <wp:docPr id="90085790" name="Obraz 1"/>
+            <wp:cNvGraphicFramePr>
+              <a:graphicFrameLocks xmlns:a="http://schemas.openxmlformats.org/drawingml/2006/main" noChangeAspect="1"/>
+            </wp:cNvGraphicFramePr>
+            <a:graphic xmlns:a="http://schemas.openxmlformats.org/drawingml/2006/main">
+              <a:graphicData uri="http://schemas.openxmlformats.org/drawingml/2006/picture">
+                <pic:pic xmlns:pic="http://schemas.openxmlformats.org/drawingml/2006/picture">
+                  <pic:nvPicPr>
+                    <pic:cNvPr id="90085790" name=""/>
+                    <pic:cNvPicPr/>
+                  </pic:nvPicPr>
+                  <pic:blipFill>
+                    <a:blip r:embed="rId73"/>
+                    <a:stretch>
+                      <a:fillRect/>
+                    </a:stretch>
+                  </pic:blipFill>
+                  <pic:spPr>
+                    <a:xfrm>
+                      <a:off x="0" y="0"/>
+                      <a:ext cx="4553585" cy="304843"/>
+                    </a:xfrm>
+                    <a:prstGeom prst="rect">
+                      <a:avLst/>
+                    </a:prstGeom>
+                  </pic:spPr>
+                </pic:pic>
+              </a:graphicData>
+            </a:graphic>
+          </wp:inline>
+        </w:drawing>
+      </w:r>
+    </w:p>
+    <w:p>
+      <w:pPr>
+        <w:rPr>
+          <w:lang w:val="pl-PL"/>
+        </w:rPr>
+      </w:pPr>
+    </w:p>
+    <w:p>
+      <w:pPr>
+        <w:rPr>
+          <w:lang w:val="pl-PL"/>
+        </w:rPr>
+      </w:pPr>
     </w:p>
     <w:sectPr>
       <w:pgSz w:w="11906" w:h="16838"/>

</xml_diff>

<commit_message>
Broken page not loading
</commit_message>
<xml_diff>
--- a/SQL-Cheat-Sheet-Word.docx
+++ b/SQL-Cheat-Sheet-Word.docx
@@ -1,6 +1,6 @@
 
 <file path=word/document.xml><?xml version="1.0" encoding="utf-8"?>
-<w:document xmlns:wpc="http://schemas.microsoft.com/office/word/2010/wordprocessingCanvas" xmlns:cx="http://schemas.microsoft.com/office/drawing/2014/chartex" xmlns:cx1="http://schemas.microsoft.com/office/drawing/2015/9/8/chartex" xmlns:cx2="http://schemas.microsoft.com/office/drawing/2015/10/21/chartex" xmlns:cx3="http://schemas.microsoft.com/office/drawing/2016/5/9/chartex" xmlns:cx4="http://schemas.microsoft.com/office/drawing/2016/5/10/chartex" xmlns:cx5="http://schemas.microsoft.com/office/drawing/2016/5/11/chartex" xmlns:cx6="http://schemas.microsoft.com/office/drawing/2016/5/12/chartex" xmlns:cx7="http://schemas.microsoft.com/office/drawing/2016/5/13/chartex" xmlns:cx8="http://schemas.microsoft.com/office/drawing/2016/5/14/chartex" xmlns:mc="http://schemas.openxmlformats.org/markup-compatibility/2006" xmlns:aink="http://schemas.microsoft.com/office/drawing/2016/ink" xmlns:am3d="http://schemas.microsoft.com/office/drawing/2017/model3d" xmlns:o="urn:schemas-microsoft-com:office:office" xmlns:oel="http://schemas.microsoft.com/office/2019/extlst" xmlns:r="http://schemas.openxmlformats.org/officeDocument/2006/relationships" xmlns:m="http://schemas.openxmlformats.org/officeDocument/2006/math" xmlns:v="urn:schemas-microsoft-com:vml" xmlns:wp14="http://schemas.microsoft.com/office/word/2010/wordprocessingDrawing" xmlns:wp="http://schemas.openxmlformats.org/drawingml/2006/wordprocessingDrawing" xmlns:w10="urn:schemas-microsoft-com:office:word" xmlns:w="http://schemas.openxmlformats.org/wordprocessingml/2006/main" xmlns:w14="http://schemas.microsoft.com/office/word/2010/wordml" xmlns:w15="http://schemas.microsoft.com/office/word/2012/wordml" xmlns:w16cex="http://schemas.microsoft.com/office/word/2018/wordml/cex" xmlns:w16cid="http://schemas.microsoft.com/office/word/2016/wordml/cid" xmlns:w16="http://schemas.microsoft.com/office/word/2018/wordml" xmlns:w16du="http://schemas.microsoft.com/office/word/2023/wordml/word16du" xmlns:w16sdtdh="http://schemas.microsoft.com/office/word/2020/wordml/sdtdatahash" xmlns:w16se="http://schemas.microsoft.com/office/word/2015/wordml/symex" xmlns:wpg="http://schemas.microsoft.com/office/word/2010/wordprocessingGroup" xmlns:wpi="http://schemas.microsoft.com/office/word/2010/wordprocessingInk" xmlns:wne="http://schemas.microsoft.com/office/word/2006/wordml" xmlns:wps="http://schemas.microsoft.com/office/word/2010/wordprocessingShape" mc:Ignorable="w14 w15 w16se w16cid w16 w16cex w16sdtdh w16du wp14">
+<w:document xmlns:wpc="http://schemas.microsoft.com/office/word/2010/wordprocessingCanvas" xmlns:cx="http://schemas.microsoft.com/office/drawing/2014/chartex" xmlns:cx1="http://schemas.microsoft.com/office/drawing/2015/9/8/chartex" xmlns:cx2="http://schemas.microsoft.com/office/drawing/2015/10/21/chartex" xmlns:cx3="http://schemas.microsoft.com/office/drawing/2016/5/9/chartex" xmlns:cx4="http://schemas.microsoft.com/office/drawing/2016/5/10/chartex" xmlns:cx5="http://schemas.microsoft.com/office/drawing/2016/5/11/chartex" xmlns:cx6="http://schemas.microsoft.com/office/drawing/2016/5/12/chartex" xmlns:cx7="http://schemas.microsoft.com/office/drawing/2016/5/13/chartex" xmlns:cx8="http://schemas.microsoft.com/office/drawing/2016/5/14/chartex" xmlns:mc="http://schemas.openxmlformats.org/markup-compatibility/2006" xmlns:aink="http://schemas.microsoft.com/office/drawing/2016/ink" xmlns:am3d="http://schemas.microsoft.com/office/drawing/2017/model3d" xmlns:o="urn:schemas-microsoft-com:office:office" xmlns:oel="http://schemas.microsoft.com/office/2019/extlst" xmlns:r="http://schemas.openxmlformats.org/officeDocument/2006/relationships" xmlns:m="http://schemas.openxmlformats.org/officeDocument/2006/math" xmlns:v="urn:schemas-microsoft-com:vml" xmlns:wp14="http://schemas.microsoft.com/office/word/2010/wordprocessingDrawing" xmlns:wp="http://schemas.openxmlformats.org/drawingml/2006/wordprocessingDrawing" xmlns:w10="urn:schemas-microsoft-com:office:word" xmlns:w="http://schemas.openxmlformats.org/wordprocessingml/2006/main" xmlns:w14="http://schemas.microsoft.com/office/word/2010/wordml" xmlns:w15="http://schemas.microsoft.com/office/word/2012/wordml" xmlns:w16cex="http://schemas.microsoft.com/office/word/2018/wordml/cex" xmlns:w16cid="http://schemas.microsoft.com/office/word/2016/wordml/cid" xmlns:w16="http://schemas.microsoft.com/office/word/2018/wordml" xmlns:w16sdtdh="http://schemas.microsoft.com/office/word/2020/wordml/sdtdatahash" xmlns:w16se="http://schemas.microsoft.com/office/word/2015/wordml/symex" xmlns:wpg="http://schemas.microsoft.com/office/word/2010/wordprocessingGroup" xmlns:wpi="http://schemas.microsoft.com/office/word/2010/wordprocessingInk" xmlns:wne="http://schemas.microsoft.com/office/word/2006/wordml" xmlns:wps="http://schemas.microsoft.com/office/word/2010/wordprocessingShape" mc:Ignorable="w14 w15 w16se w16cid w16 w16cex w16sdtdh wp14">
   <w:body>
     <w:p>
       <w:r>
@@ -2487,6 +2487,9 @@
     </w:p>
     <w:p>
       <w:r>
+        <w:rPr>
+          <w:noProof/>
+        </w:rPr>
         <w:drawing>
           <wp:inline distT="0" distB="0" distL="0" distR="0" wp14:anchorId="213F1AFB" wp14:editId="20C26748">
             <wp:extent cx="5731510" cy="2437765"/>
@@ -2526,6 +2529,9 @@
     </w:p>
     <w:p>
       <w:r>
+        <w:rPr>
+          <w:noProof/>
+        </w:rPr>
         <w:drawing>
           <wp:inline distT="0" distB="0" distL="0" distR="0" wp14:anchorId="6B45A6D9" wp14:editId="5C515144">
             <wp:extent cx="5731510" cy="248285"/>
@@ -2590,6 +2596,7 @@
       </w:pPr>
       <w:r>
         <w:rPr>
+          <w:noProof/>
           <w:lang w:val="pl-PL"/>
         </w:rPr>
         <w:lastRenderedPageBreak/>
@@ -2638,6 +2645,7 @@
       </w:pPr>
       <w:r>
         <w:rPr>
+          <w:noProof/>
           <w:lang w:val="pl-PL"/>
         </w:rPr>
         <w:drawing>
@@ -2687,7 +2695,21 @@
         <w:rPr>
           <w:lang w:val="pl-PL"/>
         </w:rPr>
-        <w:t xml:space="preserve">Przy wykorzystaniu IIF function, zostaje dodana nowa kolumna do zapytania, gdzie zostanie wypełniona warunkowymi wartościami z funkcji IF. </w:t>
+        <w:t xml:space="preserve">Przy wykorzystaniu IIF </w:t>
+      </w:r>
+      <w:proofErr w:type="spellStart"/>
+      <w:r>
+        <w:rPr>
+          <w:lang w:val="pl-PL"/>
+        </w:rPr>
+        <w:t>function</w:t>
+      </w:r>
+      <w:proofErr w:type="spellEnd"/>
+      <w:r>
+        <w:rPr>
+          <w:lang w:val="pl-PL"/>
+        </w:rPr>
+        <w:t xml:space="preserve">, zostaje dodana nowa kolumna do zapytania, gdzie zostanie wypełniona warunkowymi wartościami z funkcji IF. </w:t>
       </w:r>
     </w:p>
     <w:p>
@@ -2698,6 +2720,7 @@
       </w:pPr>
       <w:r>
         <w:rPr>
+          <w:noProof/>
           <w:lang w:val="pl-PL"/>
         </w:rPr>
         <w:drawing>
@@ -2745,6 +2768,7 @@
       </w:pPr>
       <w:r>
         <w:rPr>
+          <w:noProof/>
           <w:lang w:val="pl-PL"/>
         </w:rPr>
         <w:drawing>
@@ -2785,6 +2809,7 @@
       </w:r>
       <w:r>
         <w:rPr>
+          <w:noProof/>
           <w:lang w:val="pl-PL"/>
         </w:rPr>
         <w:drawing>
@@ -2832,6 +2857,7 @@
       </w:pPr>
       <w:r>
         <w:rPr>
+          <w:noProof/>
           <w:lang w:val="pl-PL"/>
         </w:rPr>
         <w:lastRenderedPageBreak/>
@@ -2873,6 +2899,7 @@
       </w:r>
       <w:r>
         <w:rPr>
+          <w:noProof/>
           <w:lang w:val="pl-PL"/>
         </w:rPr>
         <w:drawing>
@@ -2913,6 +2940,7 @@
       </w:r>
       <w:r>
         <w:rPr>
+          <w:noProof/>
           <w:lang w:val="pl-PL"/>
         </w:rPr>
         <w:drawing>
@@ -2953,6 +2981,7 @@
       </w:r>
       <w:r>
         <w:rPr>
+          <w:noProof/>
           <w:lang w:val="pl-PL"/>
         </w:rPr>
         <w:drawing>
@@ -2991,6 +3020,13 @@
           </wp:inline>
         </w:drawing>
       </w:r>
+    </w:p>
+    <w:p>
+      <w:pPr>
+        <w:rPr>
+          <w:lang w:val="pl-PL"/>
+        </w:rPr>
+      </w:pPr>
     </w:p>
     <w:p>
       <w:pPr>
@@ -3017,7 +3053,7 @@
 </file>
 
 <file path=word/styles.xml><?xml version="1.0" encoding="utf-8"?>
-<w:styles xmlns:mc="http://schemas.openxmlformats.org/markup-compatibility/2006" xmlns:r="http://schemas.openxmlformats.org/officeDocument/2006/relationships" xmlns:w="http://schemas.openxmlformats.org/wordprocessingml/2006/main" xmlns:w14="http://schemas.microsoft.com/office/word/2010/wordml" xmlns:w15="http://schemas.microsoft.com/office/word/2012/wordml" xmlns:w16cex="http://schemas.microsoft.com/office/word/2018/wordml/cex" xmlns:w16cid="http://schemas.microsoft.com/office/word/2016/wordml/cid" xmlns:w16="http://schemas.microsoft.com/office/word/2018/wordml" xmlns:w16du="http://schemas.microsoft.com/office/word/2023/wordml/word16du" xmlns:w16sdtdh="http://schemas.microsoft.com/office/word/2020/wordml/sdtdatahash" xmlns:w16se="http://schemas.microsoft.com/office/word/2015/wordml/symex" mc:Ignorable="w14 w15 w16se w16cid w16 w16cex w16sdtdh w16du">
+<w:styles xmlns:mc="http://schemas.openxmlformats.org/markup-compatibility/2006" xmlns:r="http://schemas.openxmlformats.org/officeDocument/2006/relationships" xmlns:w="http://schemas.openxmlformats.org/wordprocessingml/2006/main" xmlns:w14="http://schemas.microsoft.com/office/word/2010/wordml" xmlns:w15="http://schemas.microsoft.com/office/word/2012/wordml" xmlns:w16cex="http://schemas.microsoft.com/office/word/2018/wordml/cex" xmlns:w16cid="http://schemas.microsoft.com/office/word/2016/wordml/cid" xmlns:w16="http://schemas.microsoft.com/office/word/2018/wordml" xmlns:w16sdtdh="http://schemas.microsoft.com/office/word/2020/wordml/sdtdatahash" xmlns:w16se="http://schemas.microsoft.com/office/word/2015/wordml/symex" mc:Ignorable="w14 w15 w16se w16cid w16 w16cex w16sdtdh">
   <w:docDefaults>
     <w:rPrDefault>
       <w:rPr>
@@ -3413,17 +3449,17 @@
     <w:lsdException w:name="Unresolved Mention" w:semiHidden="1" w:unhideWhenUsed="1"/>
     <w:lsdException w:name="Smart Link" w:semiHidden="1" w:unhideWhenUsed="1"/>
   </w:latentStyles>
-  <w:style w:type="paragraph" w:default="1" w:styleId="Normalny">
+  <w:style w:type="paragraph" w:default="1" w:styleId="Normal">
     <w:name w:val="Normal"/>
     <w:qFormat/>
   </w:style>
-  <w:style w:type="character" w:default="1" w:styleId="Domylnaczcionkaakapitu">
+  <w:style w:type="character" w:default="1" w:styleId="DefaultParagraphFont">
     <w:name w:val="Default Paragraph Font"/>
     <w:uiPriority w:val="1"/>
     <w:semiHidden/>
     <w:unhideWhenUsed/>
   </w:style>
-  <w:style w:type="table" w:default="1" w:styleId="Standardowy">
+  <w:style w:type="table" w:default="1" w:styleId="TableNormal">
     <w:name w:val="Normal Table"/>
     <w:uiPriority w:val="99"/>
     <w:semiHidden/>
@@ -3438,7 +3474,7 @@
       </w:tblCellMar>
     </w:tblPr>
   </w:style>
-  <w:style w:type="numbering" w:default="1" w:styleId="Bezlisty">
+  <w:style w:type="numbering" w:default="1" w:styleId="NoList">
     <w:name w:val="No List"/>
     <w:uiPriority w:val="99"/>
     <w:semiHidden/>

</xml_diff>